<commit_message>
SE Tools team exercise finish
</commit_message>
<xml_diff>
--- a/SE_Tools_Team_8.docx
+++ b/SE_Tools_Team_8.docx
@@ -319,7 +319,17 @@
               <w:sz w:val="36"/>
               <w:szCs w:val="36"/>
             </w:rPr>
-            <w:t xml:space="preserve"> 1</w:t>
+            <w:t xml:space="preserve"> </w:t>
+          </w:r>
+          <w:r>
+            <w:rPr>
+              <w:b/>
+              <w:bCs/>
+              <w:color w:val="000000" w:themeColor="text1"/>
+              <w:sz w:val="36"/>
+              <w:szCs w:val="36"/>
+            </w:rPr>
+            <w:t>3</w:t>
           </w:r>
         </w:p>
         <w:p>
@@ -384,7 +394,17 @@
               <w:sz w:val="36"/>
               <w:szCs w:val="36"/>
             </w:rPr>
-            <w:t xml:space="preserve"> 1</w:t>
+            <w:t xml:space="preserve"> </w:t>
+          </w:r>
+          <w:r>
+            <w:rPr>
+              <w:b/>
+              <w:bCs/>
+              <w:color w:val="000000" w:themeColor="text1"/>
+              <w:sz w:val="36"/>
+              <w:szCs w:val="36"/>
+            </w:rPr>
+            <w:t>3</w:t>
           </w:r>
         </w:p>
         <w:p>
@@ -427,7 +447,17 @@
               <w:sz w:val="28"/>
               <w:szCs w:val="28"/>
             </w:rPr>
-            <w:t xml:space="preserve"> 1</w:t>
+            <w:t xml:space="preserve"> </w:t>
+          </w:r>
+          <w:r>
+            <w:rPr>
+              <w:b/>
+              <w:bCs/>
+              <w:color w:val="000000" w:themeColor="text1"/>
+              <w:sz w:val="28"/>
+              <w:szCs w:val="28"/>
+            </w:rPr>
+            <w:t>3</w:t>
           </w:r>
         </w:p>
         <w:p>
@@ -435,7 +465,6 @@
             <w:pStyle w:val="TOC"/>
             <w:ind w:firstLineChars="181" w:firstLine="507"/>
             <w:rPr>
-              <w:rFonts w:hint="eastAsia"/>
               <w:b/>
               <w:bCs/>
               <w:color w:val="000000" w:themeColor="text1"/>
@@ -481,7 +510,17 @@
               <w:sz w:val="28"/>
               <w:szCs w:val="28"/>
             </w:rPr>
-            <w:t xml:space="preserve"> 1</w:t>
+            <w:t xml:space="preserve"> </w:t>
+          </w:r>
+          <w:r>
+            <w:rPr>
+              <w:b/>
+              <w:bCs/>
+              <w:color w:val="000000" w:themeColor="text1"/>
+              <w:sz w:val="28"/>
+              <w:szCs w:val="28"/>
+            </w:rPr>
+            <w:t>4</w:t>
           </w:r>
         </w:p>
         <w:p>
@@ -556,7 +595,17 @@
               <w:sz w:val="36"/>
               <w:szCs w:val="36"/>
             </w:rPr>
-            <w:t xml:space="preserve"> 1</w:t>
+            <w:t xml:space="preserve"> </w:t>
+          </w:r>
+          <w:r>
+            <w:rPr>
+              <w:b/>
+              <w:bCs/>
+              <w:color w:val="000000" w:themeColor="text1"/>
+              <w:sz w:val="36"/>
+              <w:szCs w:val="36"/>
+            </w:rPr>
+            <w:t>5</w:t>
           </w:r>
         </w:p>
         <w:p>
@@ -599,7 +648,17 @@
               <w:sz w:val="28"/>
               <w:szCs w:val="28"/>
             </w:rPr>
-            <w:t xml:space="preserve"> 1</w:t>
+            <w:t xml:space="preserve"> </w:t>
+          </w:r>
+          <w:r>
+            <w:rPr>
+              <w:b/>
+              <w:bCs/>
+              <w:color w:val="000000" w:themeColor="text1"/>
+              <w:sz w:val="28"/>
+              <w:szCs w:val="28"/>
+            </w:rPr>
+            <w:t>5</w:t>
           </w:r>
         </w:p>
         <w:p>
@@ -607,7 +666,6 @@
             <w:pStyle w:val="TOC"/>
             <w:ind w:firstLineChars="181" w:firstLine="507"/>
             <w:rPr>
-              <w:rFonts w:hint="eastAsia"/>
               <w:b/>
               <w:bCs/>
               <w:color w:val="000000" w:themeColor="text1"/>
@@ -653,7 +711,17 @@
               <w:sz w:val="28"/>
               <w:szCs w:val="28"/>
             </w:rPr>
-            <w:t xml:space="preserve"> 1</w:t>
+            <w:t xml:space="preserve"> </w:t>
+          </w:r>
+          <w:r>
+            <w:rPr>
+              <w:b/>
+              <w:bCs/>
+              <w:color w:val="000000" w:themeColor="text1"/>
+              <w:sz w:val="28"/>
+              <w:szCs w:val="28"/>
+            </w:rPr>
+            <w:t>7</w:t>
           </w:r>
         </w:p>
         <w:p>
@@ -706,7 +774,17 @@
               <w:sz w:val="36"/>
               <w:szCs w:val="36"/>
             </w:rPr>
-            <w:t xml:space="preserve"> 1</w:t>
+            <w:t xml:space="preserve"> </w:t>
+          </w:r>
+          <w:r>
+            <w:rPr>
+              <w:b/>
+              <w:bCs/>
+              <w:color w:val="000000" w:themeColor="text1"/>
+              <w:sz w:val="36"/>
+              <w:szCs w:val="36"/>
+            </w:rPr>
+            <w:t>8</w:t>
           </w:r>
         </w:p>
       </w:sdtContent>
@@ -784,10 +862,19 @@
           <w:color w:val="000000" w:themeColor="text1"/>
           <w:sz w:val="22"/>
         </w:rPr>
-        <w:t>open-sourced</w:t>
-      </w:r>
-      <w:r>
-        <w:rPr>
+        <w:t xml:space="preserve">open-sourced </w:t>
+      </w:r>
+      <w:proofErr w:type="gramStart"/>
+      <w:r>
+        <w:rPr>
+          <w:color w:val="000000" w:themeColor="text1"/>
+          <w:sz w:val="22"/>
+        </w:rPr>
+        <w:t>codes</w:t>
+      </w:r>
+      <w:r>
+        <w:rPr>
+          <w:rFonts w:hint="eastAsia"/>
           <w:color w:val="000000" w:themeColor="text1"/>
           <w:sz w:val="22"/>
         </w:rPr>
@@ -798,22 +885,72 @@
           <w:color w:val="000000" w:themeColor="text1"/>
           <w:sz w:val="22"/>
         </w:rPr>
-        <w:t>codes</w:t>
-      </w:r>
-    </w:p>
-    <w:p>
-      <w:pPr>
-        <w:rPr>
-          <w:color w:val="000000" w:themeColor="text1"/>
-          <w:sz w:val="22"/>
-        </w:rPr>
-      </w:pPr>
-      <w:r>
-        <w:rPr>
-          <w:color w:val="000000" w:themeColor="text1"/>
-          <w:sz w:val="22"/>
-        </w:rPr>
-        <w:t>https://github.com/rokon12/Simple-Calculator.git</w:t>
+        <w:t>:</w:t>
+      </w:r>
+      <w:proofErr w:type="gramEnd"/>
+      <w:r>
+        <w:rPr>
+          <w:color w:val="000000" w:themeColor="text1"/>
+          <w:sz w:val="22"/>
+        </w:rPr>
+        <w:t xml:space="preserve"> </w:t>
+      </w:r>
+      <w:hyperlink r:id="rId8" w:history="1">
+        <w:r>
+          <w:rPr>
+            <w:rStyle w:val="a7"/>
+            <w:sz w:val="22"/>
+          </w:rPr>
+          <w:t>https://github.com/rokon12/Simple-Calculator.git</w:t>
+        </w:r>
+      </w:hyperlink>
+    </w:p>
+    <w:p>
+      <w:pPr>
+        <w:rPr>
+          <w:color w:val="000000" w:themeColor="text1"/>
+          <w:sz w:val="22"/>
+        </w:rPr>
+      </w:pPr>
+      <w:r>
+        <w:rPr>
+          <w:noProof/>
+        </w:rPr>
+        <w:drawing>
+          <wp:inline distT="0" distB="0" distL="0" distR="0" wp14:anchorId="36D227C2" wp14:editId="6A1DE151">
+            <wp:extent cx="2307680" cy="2011680"/>
+            <wp:effectExtent l="0" t="0" r="0" b="7620"/>
+            <wp:docPr id="8" name="그림 8" descr="테이블이(가) 표시된 사진&#10;&#10;자동 생성된 설명"/>
+            <wp:cNvGraphicFramePr>
+              <a:graphicFrameLocks xmlns:a="http://schemas.openxmlformats.org/drawingml/2006/main" noChangeAspect="1"/>
+            </wp:cNvGraphicFramePr>
+            <a:graphic xmlns:a="http://schemas.openxmlformats.org/drawingml/2006/main">
+              <a:graphicData uri="http://schemas.openxmlformats.org/drawingml/2006/picture">
+                <pic:pic xmlns:pic="http://schemas.openxmlformats.org/drawingml/2006/picture">
+                  <pic:nvPicPr>
+                    <pic:cNvPr id="8" name="그림 8" descr="테이블이(가) 표시된 사진&#10;&#10;자동 생성된 설명"/>
+                    <pic:cNvPicPr/>
+                  </pic:nvPicPr>
+                  <pic:blipFill>
+                    <a:blip r:embed="rId9"/>
+                    <a:stretch>
+                      <a:fillRect/>
+                    </a:stretch>
+                  </pic:blipFill>
+                  <pic:spPr>
+                    <a:xfrm>
+                      <a:off x="0" y="0"/>
+                      <a:ext cx="2323070" cy="2025096"/>
+                    </a:xfrm>
+                    <a:prstGeom prst="rect">
+                      <a:avLst/>
+                    </a:prstGeom>
+                  </pic:spPr>
+                </pic:pic>
+              </a:graphicData>
+            </a:graphic>
+          </wp:inline>
+        </w:drawing>
       </w:r>
     </w:p>
     <w:p>
@@ -842,20 +979,19 @@
           <w:sz w:val="26"/>
           <w:szCs w:val="26"/>
         </w:rPr>
-        <w:t xml:space="preserve">Unit </w:t>
-      </w:r>
-      <w:proofErr w:type="gramStart"/>
-      <w:r>
-        <w:rPr>
+        <w:t>U</w:t>
+      </w:r>
+      <w:r>
+        <w:rPr>
+          <w:rFonts w:hint="eastAsia"/>
           <w:b/>
           <w:bCs/>
           <w:color w:val="000000" w:themeColor="text1"/>
           <w:sz w:val="26"/>
           <w:szCs w:val="26"/>
         </w:rPr>
-        <w:t>Test :</w:t>
-      </w:r>
-      <w:proofErr w:type="gramEnd"/>
+        <w:t>M</w:t>
+      </w:r>
       <w:r>
         <w:rPr>
           <w:b/>
@@ -864,6 +1000,372 @@
           <w:sz w:val="26"/>
           <w:szCs w:val="26"/>
         </w:rPr>
+        <w:t>L</w:t>
+      </w:r>
+      <w:r>
+        <w:rPr>
+          <w:b/>
+          <w:bCs/>
+          <w:color w:val="000000" w:themeColor="text1"/>
+          <w:sz w:val="26"/>
+          <w:szCs w:val="26"/>
+        </w:rPr>
+        <w:t xml:space="preserve">: </w:t>
+      </w:r>
+      <w:r>
+        <w:rPr>
+          <w:b/>
+          <w:bCs/>
+          <w:color w:val="000000" w:themeColor="text1"/>
+          <w:sz w:val="26"/>
+          <w:szCs w:val="26"/>
+        </w:rPr>
+        <w:t>Star UML</w:t>
+      </w:r>
+    </w:p>
+    <w:p>
+      <w:pPr>
+        <w:rPr>
+          <w:b/>
+          <w:bCs/>
+          <w:color w:val="000000" w:themeColor="text1"/>
+          <w:sz w:val="24"/>
+          <w:szCs w:val="24"/>
+        </w:rPr>
+      </w:pPr>
+      <w:r>
+        <w:rPr>
+          <w:b/>
+          <w:bCs/>
+          <w:color w:val="000000" w:themeColor="text1"/>
+          <w:sz w:val="24"/>
+          <w:szCs w:val="24"/>
+        </w:rPr>
+        <w:t>Results</w:t>
+      </w:r>
+    </w:p>
+    <w:p>
+      <w:pPr>
+        <w:rPr>
+          <w:color w:val="000000" w:themeColor="text1"/>
+          <w:sz w:val="22"/>
+        </w:rPr>
+      </w:pPr>
+      <w:r>
+        <w:rPr>
+          <w:noProof/>
+        </w:rPr>
+        <w:drawing>
+          <wp:inline distT="0" distB="0" distL="0" distR="0" wp14:anchorId="03CA4869" wp14:editId="02488498">
+            <wp:extent cx="4563374" cy="4168696"/>
+            <wp:effectExtent l="0" t="0" r="8890" b="3810"/>
+            <wp:docPr id="4" name="그림 4"/>
+            <wp:cNvGraphicFramePr>
+              <a:graphicFrameLocks xmlns:a="http://schemas.openxmlformats.org/drawingml/2006/main" noChangeAspect="1"/>
+            </wp:cNvGraphicFramePr>
+            <a:graphic xmlns:a="http://schemas.openxmlformats.org/drawingml/2006/main">
+              <a:graphicData uri="http://schemas.openxmlformats.org/drawingml/2006/picture">
+                <pic:pic xmlns:pic="http://schemas.openxmlformats.org/drawingml/2006/picture">
+                  <pic:nvPicPr>
+                    <pic:cNvPr id="1" name=""/>
+                    <pic:cNvPicPr/>
+                  </pic:nvPicPr>
+                  <pic:blipFill>
+                    <a:blip r:embed="rId10"/>
+                    <a:stretch>
+                      <a:fillRect/>
+                    </a:stretch>
+                  </pic:blipFill>
+                  <pic:spPr>
+                    <a:xfrm>
+                      <a:off x="0" y="0"/>
+                      <a:ext cx="4565693" cy="4170814"/>
+                    </a:xfrm>
+                    <a:prstGeom prst="rect">
+                      <a:avLst/>
+                    </a:prstGeom>
+                  </pic:spPr>
+                </pic:pic>
+              </a:graphicData>
+            </a:graphic>
+          </wp:inline>
+        </w:drawing>
+      </w:r>
+    </w:p>
+    <w:p>
+      <w:pPr>
+        <w:rPr>
+          <w:b/>
+          <w:bCs/>
+          <w:color w:val="000000" w:themeColor="text1"/>
+          <w:sz w:val="22"/>
+        </w:rPr>
+      </w:pPr>
+      <w:r>
+        <w:rPr>
+          <w:b/>
+          <w:bCs/>
+          <w:color w:val="000000" w:themeColor="text1"/>
+          <w:sz w:val="22"/>
+        </w:rPr>
+        <w:t>Class diagram</w:t>
+      </w:r>
+    </w:p>
+    <w:p>
+      <w:pPr>
+        <w:rPr>
+          <w:b/>
+          <w:bCs/>
+          <w:color w:val="000000" w:themeColor="text1"/>
+          <w:sz w:val="22"/>
+        </w:rPr>
+      </w:pPr>
+    </w:p>
+    <w:p>
+      <w:pPr>
+        <w:rPr>
+          <w:b/>
+          <w:bCs/>
+          <w:color w:val="000000" w:themeColor="text1"/>
+          <w:sz w:val="22"/>
+        </w:rPr>
+      </w:pPr>
+      <w:r>
+        <w:rPr>
+          <w:noProof/>
+        </w:rPr>
+        <w:drawing>
+          <wp:inline distT="0" distB="0" distL="0" distR="0" wp14:anchorId="33136149" wp14:editId="0987EB7E">
+            <wp:extent cx="3907766" cy="4273074"/>
+            <wp:effectExtent l="0" t="0" r="0" b="0"/>
+            <wp:docPr id="7" name="그림 7"/>
+            <wp:cNvGraphicFramePr>
+              <a:graphicFrameLocks xmlns:a="http://schemas.openxmlformats.org/drawingml/2006/main" noChangeAspect="1"/>
+            </wp:cNvGraphicFramePr>
+            <a:graphic xmlns:a="http://schemas.openxmlformats.org/drawingml/2006/main">
+              <a:graphicData uri="http://schemas.openxmlformats.org/drawingml/2006/picture">
+                <pic:pic xmlns:pic="http://schemas.openxmlformats.org/drawingml/2006/picture">
+                  <pic:nvPicPr>
+                    <pic:cNvPr id="1" name=""/>
+                    <pic:cNvPicPr/>
+                  </pic:nvPicPr>
+                  <pic:blipFill>
+                    <a:blip r:embed="rId11"/>
+                    <a:stretch>
+                      <a:fillRect/>
+                    </a:stretch>
+                  </pic:blipFill>
+                  <pic:spPr>
+                    <a:xfrm>
+                      <a:off x="0" y="0"/>
+                      <a:ext cx="3917175" cy="4283363"/>
+                    </a:xfrm>
+                    <a:prstGeom prst="rect">
+                      <a:avLst/>
+                    </a:prstGeom>
+                  </pic:spPr>
+                </pic:pic>
+              </a:graphicData>
+            </a:graphic>
+          </wp:inline>
+        </w:drawing>
+      </w:r>
+    </w:p>
+    <w:p>
+      <w:pPr>
+        <w:rPr>
+          <w:b/>
+          <w:bCs/>
+          <w:color w:val="000000" w:themeColor="text1"/>
+          <w:sz w:val="22"/>
+        </w:rPr>
+      </w:pPr>
+      <w:r>
+        <w:rPr>
+          <w:b/>
+          <w:bCs/>
+          <w:color w:val="000000" w:themeColor="text1"/>
+          <w:sz w:val="22"/>
+        </w:rPr>
+        <w:t>Activity diagram</w:t>
+      </w:r>
+    </w:p>
+    <w:p>
+      <w:pPr>
+        <w:rPr>
+          <w:b/>
+          <w:bCs/>
+          <w:color w:val="000000" w:themeColor="text1"/>
+          <w:sz w:val="22"/>
+        </w:rPr>
+      </w:pPr>
+    </w:p>
+    <w:p>
+      <w:pPr>
+        <w:rPr>
+          <w:b/>
+          <w:bCs/>
+          <w:color w:val="000000" w:themeColor="text1"/>
+          <w:sz w:val="24"/>
+          <w:szCs w:val="24"/>
+        </w:rPr>
+      </w:pPr>
+      <w:r>
+        <w:rPr>
+          <w:b/>
+          <w:bCs/>
+          <w:color w:val="000000" w:themeColor="text1"/>
+          <w:sz w:val="24"/>
+          <w:szCs w:val="24"/>
+        </w:rPr>
+        <w:t>Discussion</w:t>
+      </w:r>
+    </w:p>
+    <w:p>
+      <w:pPr>
+        <w:rPr>
+          <w:b/>
+          <w:bCs/>
+          <w:color w:val="000000" w:themeColor="text1"/>
+          <w:sz w:val="24"/>
+          <w:szCs w:val="24"/>
+        </w:rPr>
+      </w:pPr>
+      <w:r>
+        <w:rPr>
+          <w:rFonts w:hint="eastAsia"/>
+          <w:b/>
+          <w:bCs/>
+          <w:color w:val="000000" w:themeColor="text1"/>
+          <w:sz w:val="24"/>
+          <w:szCs w:val="24"/>
+        </w:rPr>
+        <w:t>P</w:t>
+      </w:r>
+      <w:r>
+        <w:rPr>
+          <w:b/>
+          <w:bCs/>
+          <w:color w:val="000000" w:themeColor="text1"/>
+          <w:sz w:val="24"/>
+          <w:szCs w:val="24"/>
+        </w:rPr>
+        <w:t>ros</w:t>
+      </w:r>
+    </w:p>
+    <w:p>
+      <w:pPr>
+        <w:rPr>
+          <w:color w:val="000000" w:themeColor="text1"/>
+          <w:sz w:val="22"/>
+        </w:rPr>
+      </w:pPr>
+      <w:r>
+        <w:rPr>
+          <w:color w:val="000000" w:themeColor="text1"/>
+          <w:sz w:val="22"/>
+        </w:rPr>
+        <w:t>Codes that may seem difficult for non-majors to see are easily understood and expressed in drawings and texts familiar to everyone, so it is easier to understand and faster to deliver.</w:t>
+      </w:r>
+    </w:p>
+    <w:p>
+      <w:pPr>
+        <w:rPr>
+          <w:color w:val="000000" w:themeColor="text1"/>
+          <w:sz w:val="22"/>
+        </w:rPr>
+      </w:pPr>
+      <w:r>
+        <w:rPr>
+          <w:b/>
+          <w:bCs/>
+          <w:color w:val="000000" w:themeColor="text1"/>
+          <w:sz w:val="24"/>
+          <w:szCs w:val="24"/>
+        </w:rPr>
+        <w:t>Cons</w:t>
+      </w:r>
+    </w:p>
+    <w:p>
+      <w:pPr>
+        <w:rPr>
+          <w:color w:val="000000" w:themeColor="text1"/>
+          <w:sz w:val="22"/>
+        </w:rPr>
+      </w:pPr>
+      <w:r>
+        <w:rPr>
+          <w:color w:val="000000" w:themeColor="text1"/>
+          <w:sz w:val="22"/>
+        </w:rPr>
+        <w:t xml:space="preserve">Since there are various ways of expression and the interface of various disciplines, it can be easy to draw but difficult to apply. Also, if it is difficult to implement as designed, the designed design can be ignored, and the use of </w:t>
+      </w:r>
+      <w:proofErr w:type="spellStart"/>
+      <w:r>
+        <w:rPr>
+          <w:color w:val="000000" w:themeColor="text1"/>
+          <w:sz w:val="22"/>
+        </w:rPr>
+        <w:t>uml</w:t>
+      </w:r>
+      <w:proofErr w:type="spellEnd"/>
+      <w:r>
+        <w:rPr>
+          <w:color w:val="000000" w:themeColor="text1"/>
+          <w:sz w:val="22"/>
+        </w:rPr>
+        <w:t xml:space="preserve"> increases the number of documents to be managed.</w:t>
+      </w:r>
+    </w:p>
+    <w:p>
+      <w:pPr>
+        <w:rPr>
+          <w:color w:val="000000" w:themeColor="text1"/>
+          <w:sz w:val="22"/>
+        </w:rPr>
+      </w:pPr>
+    </w:p>
+    <w:p>
+      <w:pPr>
+        <w:rPr>
+          <w:b/>
+          <w:bCs/>
+          <w:color w:val="000000" w:themeColor="text1"/>
+          <w:sz w:val="26"/>
+          <w:szCs w:val="26"/>
+        </w:rPr>
+      </w:pPr>
+      <w:r>
+        <w:rPr>
+          <w:b/>
+          <w:bCs/>
+          <w:color w:val="000000" w:themeColor="text1"/>
+          <w:sz w:val="26"/>
+          <w:szCs w:val="26"/>
+        </w:rPr>
+        <w:lastRenderedPageBreak/>
+        <w:t xml:space="preserve">Unit </w:t>
+      </w:r>
+      <w:proofErr w:type="gramStart"/>
+      <w:r>
+        <w:rPr>
+          <w:b/>
+          <w:bCs/>
+          <w:color w:val="000000" w:themeColor="text1"/>
+          <w:sz w:val="26"/>
+          <w:szCs w:val="26"/>
+        </w:rPr>
+        <w:t>Test :</w:t>
+      </w:r>
+      <w:proofErr w:type="gramEnd"/>
+      <w:r>
+        <w:rPr>
+          <w:b/>
+          <w:bCs/>
+          <w:color w:val="000000" w:themeColor="text1"/>
+          <w:sz w:val="26"/>
+          <w:szCs w:val="26"/>
+        </w:rPr>
         <w:t xml:space="preserve"> JUnit 5</w:t>
       </w:r>
     </w:p>
@@ -873,7 +1375,8 @@
           <w:b/>
           <w:bCs/>
           <w:color w:val="000000" w:themeColor="text1"/>
-          <w:sz w:val="22"/>
+          <w:sz w:val="24"/>
+          <w:szCs w:val="24"/>
         </w:rPr>
       </w:pPr>
       <w:r>
@@ -881,7 +1384,8 @@
           <w:b/>
           <w:bCs/>
           <w:color w:val="000000" w:themeColor="text1"/>
-          <w:sz w:val="22"/>
+          <w:sz w:val="24"/>
+          <w:szCs w:val="24"/>
         </w:rPr>
         <w:t>Results</w:t>
       </w:r>
@@ -918,7 +1422,7 @@
                     </pic:cNvPicPr>
                   </pic:nvPicPr>
                   <pic:blipFill>
-                    <a:blip r:embed="rId8" cstate="print">
+                    <a:blip r:embed="rId12" cstate="print">
                       <a:extLst>
                         <a:ext uri="{28A0092B-C50C-407E-A947-70E740481C1C}">
                           <a14:useLocalDpi xmlns:a14="http://schemas.microsoft.com/office/drawing/2010/main" val="0"/>
@@ -977,6 +1481,27 @@
           <w:color w:val="000000" w:themeColor="text1"/>
           <w:sz w:val="22"/>
         </w:rPr>
+        <w:t xml:space="preserve"> of </w:t>
+      </w:r>
+      <w:r>
+        <w:rPr>
+          <w:color w:val="000000" w:themeColor="text1"/>
+          <w:sz w:val="22"/>
+        </w:rPr>
+        <w:t>CaculatorLogic</w:t>
+      </w:r>
+      <w:r>
+        <w:rPr>
+          <w:color w:val="000000" w:themeColor="text1"/>
+          <w:sz w:val="22"/>
+        </w:rPr>
+        <w:t>.java</w:t>
+      </w:r>
+      <w:r>
+        <w:rPr>
+          <w:color w:val="000000" w:themeColor="text1"/>
+          <w:sz w:val="22"/>
+        </w:rPr>
         <w:t>.</w:t>
       </w:r>
     </w:p>
@@ -1028,7 +1553,6 @@
     <w:p>
       <w:pPr>
         <w:rPr>
-          <w:rFonts w:hint="eastAsia"/>
           <w:color w:val="000000" w:themeColor="text1"/>
           <w:sz w:val="22"/>
         </w:rPr>
@@ -1039,7 +1563,6 @@
           <w:color w:val="000000" w:themeColor="text1"/>
           <w:sz w:val="22"/>
         </w:rPr>
-        <w:lastRenderedPageBreak/>
         <w:drawing>
           <wp:inline distT="0" distB="0" distL="0" distR="0" wp14:anchorId="46CDD252" wp14:editId="73A3E2AF">
             <wp:extent cx="5722620" cy="3223260"/>
@@ -1058,7 +1581,7 @@
                     </pic:cNvPicPr>
                   </pic:nvPicPr>
                   <pic:blipFill>
-                    <a:blip r:embed="rId9" cstate="print">
+                    <a:blip r:embed="rId13" cstate="print">
                       <a:extLst>
                         <a:ext uri="{28A0092B-C50C-407E-A947-70E740481C1C}">
                           <a14:useLocalDpi xmlns:a14="http://schemas.microsoft.com/office/drawing/2010/main" val="0"/>
@@ -1103,6 +1626,7 @@
           <w:color w:val="000000" w:themeColor="text1"/>
           <w:sz w:val="22"/>
         </w:rPr>
+        <w:lastRenderedPageBreak/>
         <w:t>Error :</w:t>
       </w:r>
       <w:proofErr w:type="gramEnd"/>
@@ -1457,7 +1981,7 @@
                     </pic:cNvPicPr>
                   </pic:nvPicPr>
                   <pic:blipFill>
-                    <a:blip r:embed="rId10" cstate="print">
+                    <a:blip r:embed="rId14" cstate="print">
                       <a:extLst>
                         <a:ext uri="{28A0092B-C50C-407E-A947-70E740481C1C}">
                           <a14:useLocalDpi xmlns:a14="http://schemas.microsoft.com/office/drawing/2010/main" val="0"/>
@@ -1556,7 +2080,6 @@
           <w:color w:val="000000" w:themeColor="text1"/>
           <w:sz w:val="22"/>
         </w:rPr>
-        <w:lastRenderedPageBreak/>
         <w:t>Divided</w:t>
       </w:r>
       <w:r>
@@ -1682,21 +2205,6 @@
     </w:p>
     <w:p>
       <w:pPr>
-        <w:rPr>
-          <w:rFonts w:hint="eastAsia"/>
-          <w:color w:val="000000" w:themeColor="text1"/>
-          <w:sz w:val="22"/>
-        </w:rPr>
-      </w:pPr>
-    </w:p>
-    <w:p>
-      <w:pPr>
-        <w:rPr>
-          <w:color w:val="000000" w:themeColor="text1"/>
-          <w:sz w:val="22"/>
-        </w:rPr>
-      </w:pPr>
-      <w:r>
         <w:rPr>
           <w:b/>
           <w:bCs/>
@@ -1704,24 +2212,658 @@
           <w:sz w:val="24"/>
           <w:szCs w:val="24"/>
         </w:rPr>
+      </w:pPr>
+      <w:r>
+        <w:rPr>
+          <w:rFonts w:hint="eastAsia"/>
+          <w:b/>
+          <w:bCs/>
+          <w:color w:val="000000" w:themeColor="text1"/>
+          <w:sz w:val="24"/>
+          <w:szCs w:val="24"/>
+        </w:rPr>
+        <w:t>S</w:t>
+      </w:r>
+      <w:r>
+        <w:rPr>
+          <w:b/>
+          <w:bCs/>
+          <w:color w:val="000000" w:themeColor="text1"/>
+          <w:sz w:val="24"/>
+          <w:szCs w:val="24"/>
+        </w:rPr>
+        <w:t>olution for Error</w:t>
+      </w:r>
+    </w:p>
+    <w:p>
+      <w:pPr>
+        <w:rPr>
+          <w:color w:val="000000" w:themeColor="text1"/>
+          <w:sz w:val="22"/>
+        </w:rPr>
+      </w:pPr>
+      <w:r>
+        <w:rPr>
+          <w:noProof/>
+        </w:rPr>
+        <w:drawing>
+          <wp:inline distT="0" distB="0" distL="0" distR="0" wp14:anchorId="00617075" wp14:editId="267666EF">
+            <wp:extent cx="5097780" cy="1517949"/>
+            <wp:effectExtent l="0" t="0" r="7620" b="6350"/>
+            <wp:docPr id="5" name="그림 5" descr="텍스트, 스크린샷, 노트북이(가) 표시된 사진&#10;&#10;자동 생성된 설명"/>
+            <wp:cNvGraphicFramePr>
+              <a:graphicFrameLocks xmlns:a="http://schemas.openxmlformats.org/drawingml/2006/main" noChangeAspect="1"/>
+            </wp:cNvGraphicFramePr>
+            <a:graphic xmlns:a="http://schemas.openxmlformats.org/drawingml/2006/main">
+              <a:graphicData uri="http://schemas.openxmlformats.org/drawingml/2006/picture">
+                <pic:pic xmlns:pic="http://schemas.openxmlformats.org/drawingml/2006/picture">
+                  <pic:nvPicPr>
+                    <pic:cNvPr id="5" name="그림 5" descr="텍스트, 스크린샷, 노트북이(가) 표시된 사진&#10;&#10;자동 생성된 설명"/>
+                    <pic:cNvPicPr/>
+                  </pic:nvPicPr>
+                  <pic:blipFill rotWithShape="1">
+                    <a:blip r:embed="rId15"/>
+                    <a:srcRect l="25526" t="18436" r="20895" b="53201"/>
+                    <a:stretch/>
+                  </pic:blipFill>
+                  <pic:spPr bwMode="auto">
+                    <a:xfrm>
+                      <a:off x="0" y="0"/>
+                      <a:ext cx="5111209" cy="1521948"/>
+                    </a:xfrm>
+                    <a:prstGeom prst="rect">
+                      <a:avLst/>
+                    </a:prstGeom>
+                    <a:ln>
+                      <a:noFill/>
+                    </a:ln>
+                    <a:extLst>
+                      <a:ext uri="{53640926-AAD7-44D8-BBD7-CCE9431645EC}">
+                        <a14:shadowObscured xmlns:a14="http://schemas.microsoft.com/office/drawing/2010/main"/>
+                      </a:ext>
+                    </a:extLst>
+                  </pic:spPr>
+                </pic:pic>
+              </a:graphicData>
+            </a:graphic>
+          </wp:inline>
+        </w:drawing>
+      </w:r>
+    </w:p>
+    <w:p>
+      <w:pPr>
+        <w:rPr>
+          <w:color w:val="000000" w:themeColor="text1"/>
+          <w:sz w:val="22"/>
+        </w:rPr>
+      </w:pPr>
+    </w:p>
+    <w:p>
+      <w:pPr>
+        <w:rPr>
+          <w:color w:val="000000" w:themeColor="text1"/>
+          <w:sz w:val="22"/>
+        </w:rPr>
+      </w:pPr>
+      <w:r>
+        <w:rPr>
+          <w:color w:val="000000" w:themeColor="text1"/>
+          <w:sz w:val="22"/>
+        </w:rPr>
+        <w:lastRenderedPageBreak/>
+        <w:t>Add below codes</w:t>
+      </w:r>
+      <w:r>
+        <w:rPr>
+          <w:rFonts w:hint="eastAsia"/>
+          <w:color w:val="000000" w:themeColor="text1"/>
+          <w:sz w:val="22"/>
+        </w:rPr>
+        <w:t xml:space="preserve"> </w:t>
+      </w:r>
+      <w:r>
+        <w:rPr>
+          <w:color w:val="000000" w:themeColor="text1"/>
+          <w:sz w:val="22"/>
+        </w:rPr>
+        <w:t>(184-187</w:t>
+      </w:r>
+      <w:proofErr w:type="gramStart"/>
+      <w:r>
+        <w:rPr>
+          <w:color w:val="000000" w:themeColor="text1"/>
+          <w:sz w:val="22"/>
+        </w:rPr>
+        <w:t xml:space="preserve">) </w:t>
+      </w:r>
+      <w:r>
+        <w:rPr>
+          <w:color w:val="000000" w:themeColor="text1"/>
+          <w:sz w:val="22"/>
+        </w:rPr>
+        <w:t>:</w:t>
+      </w:r>
+      <w:proofErr w:type="gramEnd"/>
+    </w:p>
+    <w:p>
+      <w:pPr>
+        <w:rPr>
+          <w:color w:val="000000" w:themeColor="text1"/>
+          <w:sz w:val="22"/>
+        </w:rPr>
+      </w:pPr>
+    </w:p>
+    <w:p>
+      <w:pPr>
+        <w:rPr>
+          <w:color w:val="000000" w:themeColor="text1"/>
+          <w:sz w:val="22"/>
+        </w:rPr>
+      </w:pPr>
+      <w:r>
+        <w:rPr>
+          <w:color w:val="000000" w:themeColor="text1"/>
+          <w:sz w:val="22"/>
+        </w:rPr>
+        <w:t>if (</w:t>
+      </w:r>
+      <w:proofErr w:type="spellStart"/>
+      <w:r>
+        <w:rPr>
+          <w:color w:val="000000" w:themeColor="text1"/>
+          <w:sz w:val="22"/>
+        </w:rPr>
+        <w:t>txtDisplay.getText</w:t>
+      </w:r>
+      <w:proofErr w:type="spellEnd"/>
+      <w:r>
+        <w:rPr>
+          <w:color w:val="000000" w:themeColor="text1"/>
+          <w:sz w:val="22"/>
+        </w:rPr>
+        <w:t>(</w:t>
+      </w:r>
+      <w:proofErr w:type="gramStart"/>
+      <w:r>
+        <w:rPr>
+          <w:color w:val="000000" w:themeColor="text1"/>
+          <w:sz w:val="22"/>
+        </w:rPr>
+        <w:t>).equals</w:t>
+      </w:r>
+      <w:proofErr w:type="gramEnd"/>
+      <w:r>
+        <w:rPr>
+          <w:color w:val="000000" w:themeColor="text1"/>
+          <w:sz w:val="22"/>
+        </w:rPr>
+        <w:t>(""))</w:t>
+      </w:r>
+    </w:p>
+    <w:p>
+      <w:pPr>
+        <w:ind w:firstLine="800"/>
+        <w:rPr>
+          <w:color w:val="000000" w:themeColor="text1"/>
+          <w:sz w:val="22"/>
+        </w:rPr>
+      </w:pPr>
+      <w:proofErr w:type="gramStart"/>
+      <w:r>
+        <w:rPr>
+          <w:color w:val="000000" w:themeColor="text1"/>
+          <w:sz w:val="22"/>
+        </w:rPr>
+        <w:t>return;</w:t>
+      </w:r>
+      <w:proofErr w:type="gramEnd"/>
+    </w:p>
+    <w:p>
+      <w:pPr>
+        <w:rPr>
+          <w:color w:val="000000" w:themeColor="text1"/>
+          <w:sz w:val="22"/>
+        </w:rPr>
+      </w:pPr>
+    </w:p>
+    <w:p>
+      <w:pPr>
+        <w:rPr>
+          <w:color w:val="000000" w:themeColor="text1"/>
+          <w:sz w:val="22"/>
+        </w:rPr>
+      </w:pPr>
+      <w:r>
+        <w:rPr>
+          <w:rFonts w:hint="eastAsia"/>
+          <w:color w:val="000000" w:themeColor="text1"/>
+          <w:sz w:val="22"/>
+        </w:rPr>
+        <w:t>A</w:t>
+      </w:r>
+      <w:r>
+        <w:rPr>
+          <w:color w:val="000000" w:themeColor="text1"/>
+          <w:sz w:val="22"/>
+        </w:rPr>
+        <w:t>nd We o</w:t>
+      </w:r>
+      <w:r>
+        <w:rPr>
+          <w:color w:val="000000" w:themeColor="text1"/>
+          <w:sz w:val="22"/>
+        </w:rPr>
+        <w:t>pened pull request</w:t>
+      </w:r>
+      <w:r>
+        <w:rPr>
+          <w:color w:val="000000" w:themeColor="text1"/>
+          <w:sz w:val="22"/>
+        </w:rPr>
+        <w:t xml:space="preserve"> </w:t>
+      </w:r>
+      <w:r>
+        <w:rPr>
+          <w:rFonts w:hint="eastAsia"/>
+          <w:color w:val="000000" w:themeColor="text1"/>
+          <w:sz w:val="22"/>
+        </w:rPr>
+        <w:t>A</w:t>
+      </w:r>
+      <w:r>
+        <w:rPr>
+          <w:color w:val="000000" w:themeColor="text1"/>
+          <w:sz w:val="22"/>
+        </w:rPr>
+        <w:t xml:space="preserve">nd It </w:t>
+      </w:r>
+      <w:r>
+        <w:rPr>
+          <w:rFonts w:hint="eastAsia"/>
+          <w:color w:val="000000" w:themeColor="text1"/>
+          <w:sz w:val="22"/>
+        </w:rPr>
+        <w:t xml:space="preserve">is </w:t>
+      </w:r>
+      <w:r>
+        <w:rPr>
+          <w:color w:val="000000" w:themeColor="text1"/>
+          <w:sz w:val="22"/>
+        </w:rPr>
+        <w:t>Merged!</w:t>
+      </w:r>
+    </w:p>
+    <w:p>
+      <w:pPr>
+        <w:rPr>
+          <w:color w:val="000000" w:themeColor="text1"/>
+          <w:sz w:val="22"/>
+        </w:rPr>
+      </w:pPr>
+      <w:r>
+        <w:rPr>
+          <w:noProof/>
+        </w:rPr>
+        <w:drawing>
+          <wp:inline distT="0" distB="0" distL="0" distR="0" wp14:anchorId="43D45CC3" wp14:editId="0F713F75">
+            <wp:extent cx="4064000" cy="2704631"/>
+            <wp:effectExtent l="0" t="0" r="0" b="635"/>
+            <wp:docPr id="6" name="그림 6" descr="텍스트이(가) 표시된 사진&#10;&#10;자동 생성된 설명"/>
+            <wp:cNvGraphicFramePr>
+              <a:graphicFrameLocks xmlns:a="http://schemas.openxmlformats.org/drawingml/2006/main" noChangeAspect="1"/>
+            </wp:cNvGraphicFramePr>
+            <a:graphic xmlns:a="http://schemas.openxmlformats.org/drawingml/2006/main">
+              <a:graphicData uri="http://schemas.openxmlformats.org/drawingml/2006/picture">
+                <pic:pic xmlns:pic="http://schemas.openxmlformats.org/drawingml/2006/picture">
+                  <pic:nvPicPr>
+                    <pic:cNvPr id="6" name="그림 6" descr="텍스트이(가) 표시된 사진&#10;&#10;자동 생성된 설명"/>
+                    <pic:cNvPicPr/>
+                  </pic:nvPicPr>
+                  <pic:blipFill rotWithShape="1">
+                    <a:blip r:embed="rId16"/>
+                    <a:srcRect l="7573" t="9211" r="31052" b="18172"/>
+                    <a:stretch/>
+                  </pic:blipFill>
+                  <pic:spPr bwMode="auto">
+                    <a:xfrm>
+                      <a:off x="0" y="0"/>
+                      <a:ext cx="4082461" cy="2716917"/>
+                    </a:xfrm>
+                    <a:prstGeom prst="rect">
+                      <a:avLst/>
+                    </a:prstGeom>
+                    <a:ln>
+                      <a:noFill/>
+                    </a:ln>
+                    <a:extLst>
+                      <a:ext uri="{53640926-AAD7-44D8-BBD7-CCE9431645EC}">
+                        <a14:shadowObscured xmlns:a14="http://schemas.microsoft.com/office/drawing/2010/main"/>
+                      </a:ext>
+                    </a:extLst>
+                  </pic:spPr>
+                </pic:pic>
+              </a:graphicData>
+            </a:graphic>
+          </wp:inline>
+        </w:drawing>
+      </w:r>
+    </w:p>
+    <w:p>
+      <w:pPr>
+        <w:rPr>
+          <w:b/>
+          <w:bCs/>
+          <w:color w:val="000000" w:themeColor="text1"/>
+          <w:sz w:val="24"/>
+          <w:szCs w:val="24"/>
+        </w:rPr>
+      </w:pPr>
+      <w:r>
+        <w:rPr>
+          <w:noProof/>
+        </w:rPr>
+        <w:drawing>
+          <wp:inline distT="0" distB="0" distL="0" distR="0" wp14:anchorId="4C5E71E7" wp14:editId="036F87D7">
+            <wp:extent cx="5012267" cy="1940886"/>
+            <wp:effectExtent l="0" t="0" r="0" b="2540"/>
+            <wp:docPr id="9" name="그림 9" descr="텍스트, 스크린샷, 실내, 모니터이(가) 표시된 사진&#10;&#10;자동 생성된 설명"/>
+            <wp:cNvGraphicFramePr>
+              <a:graphicFrameLocks xmlns:a="http://schemas.openxmlformats.org/drawingml/2006/main" noChangeAspect="1"/>
+            </wp:cNvGraphicFramePr>
+            <a:graphic xmlns:a="http://schemas.openxmlformats.org/drawingml/2006/main">
+              <a:graphicData uri="http://schemas.openxmlformats.org/drawingml/2006/picture">
+                <pic:pic xmlns:pic="http://schemas.openxmlformats.org/drawingml/2006/picture">
+                  <pic:nvPicPr>
+                    <pic:cNvPr id="9" name="그림 9" descr="텍스트, 스크린샷, 실내, 모니터이(가) 표시된 사진&#10;&#10;자동 생성된 설명"/>
+                    <pic:cNvPicPr/>
+                  </pic:nvPicPr>
+                  <pic:blipFill rotWithShape="1">
+                    <a:blip r:embed="rId17"/>
+                    <a:srcRect l="9442" t="24644" r="8612" b="18943"/>
+                    <a:stretch/>
+                  </pic:blipFill>
+                  <pic:spPr bwMode="auto">
+                    <a:xfrm>
+                      <a:off x="0" y="0"/>
+                      <a:ext cx="5036164" cy="1950140"/>
+                    </a:xfrm>
+                    <a:prstGeom prst="rect">
+                      <a:avLst/>
+                    </a:prstGeom>
+                    <a:ln>
+                      <a:noFill/>
+                    </a:ln>
+                    <a:extLst>
+                      <a:ext uri="{53640926-AAD7-44D8-BBD7-CCE9431645EC}">
+                        <a14:shadowObscured xmlns:a14="http://schemas.microsoft.com/office/drawing/2010/main"/>
+                      </a:ext>
+                    </a:extLst>
+                  </pic:spPr>
+                </pic:pic>
+              </a:graphicData>
+            </a:graphic>
+          </wp:inline>
+        </w:drawing>
+      </w:r>
+    </w:p>
+    <w:p>
+      <w:pPr>
+        <w:rPr>
+          <w:b/>
+          <w:bCs/>
+          <w:color w:val="000000" w:themeColor="text1"/>
+          <w:sz w:val="24"/>
+          <w:szCs w:val="24"/>
+        </w:rPr>
+      </w:pPr>
+    </w:p>
+    <w:p>
+      <w:pPr>
+        <w:rPr>
+          <w:color w:val="000000" w:themeColor="text1"/>
+          <w:sz w:val="22"/>
+        </w:rPr>
+      </w:pPr>
+      <w:r>
+        <w:rPr>
+          <w:b/>
+          <w:bCs/>
+          <w:color w:val="000000" w:themeColor="text1"/>
+          <w:sz w:val="24"/>
+          <w:szCs w:val="24"/>
+        </w:rPr>
         <w:t>Discussion</w:t>
       </w:r>
     </w:p>
     <w:p>
       <w:pPr>
         <w:rPr>
-          <w:color w:val="000000" w:themeColor="text1"/>
-          <w:sz w:val="22"/>
-        </w:rPr>
-      </w:pPr>
-    </w:p>
-    <w:p>
-      <w:pPr>
-        <w:rPr>
-          <w:color w:val="000000" w:themeColor="text1"/>
-          <w:sz w:val="22"/>
-        </w:rPr>
-      </w:pPr>
+          <w:b/>
+          <w:bCs/>
+          <w:color w:val="000000" w:themeColor="text1"/>
+          <w:sz w:val="24"/>
+          <w:szCs w:val="24"/>
+        </w:rPr>
+      </w:pPr>
+      <w:r>
+        <w:rPr>
+          <w:b/>
+          <w:bCs/>
+          <w:color w:val="000000" w:themeColor="text1"/>
+          <w:sz w:val="24"/>
+          <w:szCs w:val="24"/>
+        </w:rPr>
+        <w:t>Pre</w:t>
+      </w:r>
+    </w:p>
+    <w:p>
+      <w:pPr>
+        <w:rPr>
+          <w:b/>
+          <w:bCs/>
+          <w:color w:val="000000" w:themeColor="text1"/>
+          <w:sz w:val="22"/>
+        </w:rPr>
+      </w:pPr>
+      <w:r>
+        <w:rPr>
+          <w:b/>
+          <w:bCs/>
+          <w:color w:val="000000" w:themeColor="text1"/>
+          <w:sz w:val="22"/>
+        </w:rPr>
+        <w:t>Reduced test time increases the likelihood of finding problems and improves reliability</w:t>
+      </w:r>
+    </w:p>
+    <w:p>
+      <w:pPr>
+        <w:rPr>
+          <w:color w:val="000000" w:themeColor="text1"/>
+          <w:sz w:val="22"/>
+        </w:rPr>
+      </w:pPr>
+      <w:r>
+        <w:rPr>
+          <w:color w:val="000000" w:themeColor="text1"/>
+          <w:sz w:val="22"/>
+        </w:rPr>
+        <w:lastRenderedPageBreak/>
+        <w:t xml:space="preserve">The purpose of unit tests is to isolate each part of the program and verify that each part works correctly. This allows you to quickly determine exactly which part went wrong in the event of a problem. Therefore, the stability of the program increases. Although unit tests seem to increase development time, they allow for leisurely programming by reducing the debugging time, which is </w:t>
+      </w:r>
+      <w:proofErr w:type="gramStart"/>
+      <w:r>
+        <w:rPr>
+          <w:color w:val="000000" w:themeColor="text1"/>
+          <w:sz w:val="22"/>
+        </w:rPr>
+        <w:t>the majority of</w:t>
+      </w:r>
+      <w:proofErr w:type="gramEnd"/>
+      <w:r>
+        <w:rPr>
+          <w:color w:val="000000" w:themeColor="text1"/>
+          <w:sz w:val="22"/>
+        </w:rPr>
+        <w:t xml:space="preserve"> the development period.</w:t>
+      </w:r>
+    </w:p>
+    <w:p>
+      <w:pPr>
+        <w:rPr>
+          <w:b/>
+          <w:bCs/>
+          <w:color w:val="000000" w:themeColor="text1"/>
+          <w:sz w:val="22"/>
+        </w:rPr>
+      </w:pPr>
+    </w:p>
+    <w:p>
+      <w:pPr>
+        <w:rPr>
+          <w:b/>
+          <w:bCs/>
+          <w:color w:val="000000" w:themeColor="text1"/>
+          <w:sz w:val="22"/>
+        </w:rPr>
+      </w:pPr>
+      <w:r>
+        <w:rPr>
+          <w:b/>
+          <w:bCs/>
+          <w:color w:val="000000" w:themeColor="text1"/>
+          <w:sz w:val="22"/>
+        </w:rPr>
+        <w:t>Easier code changes because older features are also tested</w:t>
+      </w:r>
+    </w:p>
+    <w:p>
+      <w:pPr>
+        <w:rPr>
+          <w:color w:val="000000" w:themeColor="text1"/>
+          <w:sz w:val="22"/>
+        </w:rPr>
+      </w:pPr>
+      <w:r>
+        <w:rPr>
+          <w:color w:val="000000" w:themeColor="text1"/>
+          <w:sz w:val="22"/>
+        </w:rPr>
+        <w:t xml:space="preserve">Programmers can trust unit tests and refactor them. After refactoring, you can be sure that the module is working as intended through unit tests. This is called regression testing. No matter how the code is fixed, the problem can be quickly </w:t>
+      </w:r>
+      <w:proofErr w:type="gramStart"/>
+      <w:r>
+        <w:rPr>
+          <w:color w:val="000000" w:themeColor="text1"/>
+          <w:sz w:val="22"/>
+        </w:rPr>
+        <w:t>identified</w:t>
+      </w:r>
+      <w:proofErr w:type="gramEnd"/>
+      <w:r>
+        <w:rPr>
+          <w:color w:val="000000" w:themeColor="text1"/>
+          <w:sz w:val="22"/>
+        </w:rPr>
+        <w:t xml:space="preserve"> and it is easy to know whether the modified code is working correctly, so that programmers can change the code more voluntarily.</w:t>
+      </w:r>
+    </w:p>
+    <w:p>
+      <w:pPr>
+        <w:rPr>
+          <w:b/>
+          <w:bCs/>
+          <w:color w:val="000000" w:themeColor="text1"/>
+          <w:sz w:val="22"/>
+        </w:rPr>
+      </w:pPr>
+    </w:p>
+    <w:p>
+      <w:pPr>
+        <w:rPr>
+          <w:b/>
+          <w:bCs/>
+          <w:color w:val="000000" w:themeColor="text1"/>
+          <w:sz w:val="22"/>
+        </w:rPr>
+      </w:pPr>
+      <w:r>
+        <w:rPr>
+          <w:b/>
+          <w:bCs/>
+          <w:color w:val="000000" w:themeColor="text1"/>
+          <w:sz w:val="22"/>
+        </w:rPr>
+        <w:t>Simplified integration due to low coupling between tests</w:t>
+      </w:r>
+    </w:p>
+    <w:p>
+      <w:pPr>
+        <w:rPr>
+          <w:color w:val="000000" w:themeColor="text1"/>
+          <w:sz w:val="22"/>
+        </w:rPr>
+      </w:pPr>
+      <w:r>
+        <w:rPr>
+          <w:color w:val="000000" w:themeColor="text1"/>
+          <w:sz w:val="22"/>
+        </w:rPr>
+        <w:t>Unit tests are useful in bottom-up testing because they remove the uncertainty of the unit itself. First, each part of the program is verified, and the parts are combined and verified again, which shines even more in the integration test.</w:t>
+      </w:r>
+    </w:p>
+    <w:p>
+      <w:pPr>
+        <w:rPr>
+          <w:color w:val="000000" w:themeColor="text1"/>
+          <w:sz w:val="22"/>
+        </w:rPr>
+      </w:pPr>
+    </w:p>
+    <w:p>
+      <w:pPr>
+        <w:rPr>
+          <w:b/>
+          <w:bCs/>
+          <w:color w:val="000000" w:themeColor="text1"/>
+          <w:sz w:val="22"/>
+        </w:rPr>
+      </w:pPr>
+      <w:r>
+        <w:rPr>
+          <w:rFonts w:hint="eastAsia"/>
+          <w:b/>
+          <w:bCs/>
+          <w:color w:val="000000" w:themeColor="text1"/>
+          <w:sz w:val="24"/>
+          <w:szCs w:val="24"/>
+        </w:rPr>
+        <w:t>C</w:t>
+      </w:r>
+      <w:r>
+        <w:rPr>
+          <w:b/>
+          <w:bCs/>
+          <w:color w:val="000000" w:themeColor="text1"/>
+          <w:sz w:val="24"/>
+          <w:szCs w:val="24"/>
+        </w:rPr>
+        <w:t>ons</w:t>
+      </w:r>
+    </w:p>
+    <w:p>
+      <w:pPr>
+        <w:rPr>
+          <w:color w:val="000000" w:themeColor="text1"/>
+          <w:sz w:val="22"/>
+        </w:rPr>
+      </w:pPr>
+      <w:r>
+        <w:rPr>
+          <w:color w:val="000000" w:themeColor="text1"/>
+          <w:sz w:val="22"/>
+        </w:rPr>
+        <w:t>Test execution speed is very slow. Manpower consumption is high, instability is high, and high costs are incurred.</w:t>
+      </w:r>
     </w:p>
     <w:p>
       <w:pPr>
@@ -1755,14 +2897,1567 @@
     <w:p>
       <w:pPr>
         <w:rPr>
+          <w:color w:val="000000" w:themeColor="text1"/>
+          <w:sz w:val="22"/>
+        </w:rPr>
+      </w:pPr>
+      <w:r>
+        <w:rPr>
+          <w:b/>
+          <w:bCs/>
+          <w:color w:val="000000" w:themeColor="text1"/>
+          <w:sz w:val="22"/>
+        </w:rPr>
+        <w:t xml:space="preserve">Full </w:t>
+      </w:r>
+      <w:proofErr w:type="gramStart"/>
+      <w:r>
+        <w:rPr>
+          <w:b/>
+          <w:bCs/>
+          <w:color w:val="000000" w:themeColor="text1"/>
+          <w:sz w:val="22"/>
+        </w:rPr>
+        <w:t>Codes</w:t>
+      </w:r>
+      <w:r>
+        <w:rPr>
+          <w:color w:val="000000" w:themeColor="text1"/>
+          <w:sz w:val="22"/>
+        </w:rPr>
+        <w:t xml:space="preserve"> :</w:t>
+      </w:r>
+      <w:proofErr w:type="gramEnd"/>
+      <w:r>
+        <w:rPr>
+          <w:color w:val="000000" w:themeColor="text1"/>
+          <w:sz w:val="22"/>
+        </w:rPr>
+        <w:t xml:space="preserve"> </w:t>
+      </w:r>
+      <w:hyperlink r:id="rId18" w:history="1">
+        <w:r>
+          <w:rPr>
+            <w:rStyle w:val="a7"/>
+            <w:sz w:val="22"/>
+          </w:rPr>
+          <w:t>https://github.com/rokon12/Simple-Calculator.git</w:t>
+        </w:r>
+      </w:hyperlink>
+    </w:p>
+    <w:p>
+      <w:pPr>
+        <w:rPr>
+          <w:color w:val="000000" w:themeColor="text1"/>
+          <w:sz w:val="22"/>
+        </w:rPr>
+      </w:pPr>
+    </w:p>
+    <w:p>
+      <w:pPr>
+        <w:rPr>
+          <w:color w:val="000000" w:themeColor="text1"/>
+          <w:sz w:val="22"/>
+        </w:rPr>
+      </w:pPr>
+      <w:r>
+        <w:rPr>
           <w:rFonts w:hint="eastAsia"/>
-          <w:color w:val="000000" w:themeColor="text1"/>
-          <w:sz w:val="22"/>
-        </w:rPr>
-      </w:pPr>
+          <w:b/>
+          <w:bCs/>
+          <w:color w:val="000000" w:themeColor="text1"/>
+          <w:sz w:val="22"/>
+        </w:rPr>
+        <w:t>T</w:t>
+      </w:r>
+      <w:r>
+        <w:rPr>
+          <w:b/>
+          <w:bCs/>
+          <w:color w:val="000000" w:themeColor="text1"/>
+          <w:sz w:val="22"/>
+        </w:rPr>
+        <w:t xml:space="preserve">esting </w:t>
+      </w:r>
+      <w:proofErr w:type="gramStart"/>
+      <w:r>
+        <w:rPr>
+          <w:b/>
+          <w:bCs/>
+          <w:color w:val="000000" w:themeColor="text1"/>
+          <w:sz w:val="22"/>
+        </w:rPr>
+        <w:t>Codes</w:t>
+      </w:r>
+      <w:r>
+        <w:rPr>
+          <w:color w:val="000000" w:themeColor="text1"/>
+          <w:sz w:val="22"/>
+        </w:rPr>
+        <w:t xml:space="preserve"> :</w:t>
+      </w:r>
+      <w:proofErr w:type="gramEnd"/>
+      <w:r>
+        <w:rPr>
+          <w:color w:val="000000" w:themeColor="text1"/>
+          <w:sz w:val="22"/>
+        </w:rPr>
+        <w:t xml:space="preserve"> </w:t>
+      </w:r>
+    </w:p>
+    <w:p>
+      <w:pPr>
+        <w:rPr>
+          <w:color w:val="000000" w:themeColor="text1"/>
+          <w:sz w:val="22"/>
+        </w:rPr>
+      </w:pPr>
+    </w:p>
+    <w:p>
+      <w:pPr>
+        <w:rPr>
+          <w:color w:val="000000" w:themeColor="text1"/>
+          <w:sz w:val="22"/>
+        </w:rPr>
+      </w:pPr>
+      <w:r>
+        <w:rPr>
+          <w:color w:val="000000" w:themeColor="text1"/>
+          <w:sz w:val="22"/>
+        </w:rPr>
+        <w:lastRenderedPageBreak/>
+        <w:t xml:space="preserve">package </w:t>
+      </w:r>
+      <w:proofErr w:type="spellStart"/>
+      <w:proofErr w:type="gramStart"/>
+      <w:r>
+        <w:rPr>
+          <w:color w:val="000000" w:themeColor="text1"/>
+          <w:sz w:val="22"/>
+        </w:rPr>
+        <w:t>com.codexplo</w:t>
+      </w:r>
+      <w:proofErr w:type="gramEnd"/>
+      <w:r>
+        <w:rPr>
+          <w:color w:val="000000" w:themeColor="text1"/>
+          <w:sz w:val="22"/>
+        </w:rPr>
+        <w:t>.calculator</w:t>
+      </w:r>
+      <w:proofErr w:type="spellEnd"/>
+      <w:r>
+        <w:rPr>
+          <w:color w:val="000000" w:themeColor="text1"/>
+          <w:sz w:val="22"/>
+        </w:rPr>
+        <w:t>;</w:t>
+      </w:r>
+    </w:p>
+    <w:p>
+      <w:pPr>
+        <w:rPr>
+          <w:color w:val="000000" w:themeColor="text1"/>
+          <w:sz w:val="22"/>
+        </w:rPr>
+      </w:pPr>
+    </w:p>
+    <w:p>
+      <w:pPr>
+        <w:rPr>
+          <w:color w:val="000000" w:themeColor="text1"/>
+          <w:sz w:val="22"/>
+        </w:rPr>
+      </w:pPr>
+      <w:r>
+        <w:rPr>
+          <w:color w:val="000000" w:themeColor="text1"/>
+          <w:sz w:val="22"/>
+        </w:rPr>
+        <w:t xml:space="preserve">import static </w:t>
+      </w:r>
+      <w:proofErr w:type="spellStart"/>
+      <w:proofErr w:type="gramStart"/>
+      <w:r>
+        <w:rPr>
+          <w:color w:val="000000" w:themeColor="text1"/>
+          <w:sz w:val="22"/>
+        </w:rPr>
+        <w:t>org.junit</w:t>
+      </w:r>
+      <w:proofErr w:type="gramEnd"/>
+      <w:r>
+        <w:rPr>
+          <w:color w:val="000000" w:themeColor="text1"/>
+          <w:sz w:val="22"/>
+        </w:rPr>
+        <w:t>.Assert.assertEquals</w:t>
+      </w:r>
+      <w:proofErr w:type="spellEnd"/>
+      <w:r>
+        <w:rPr>
+          <w:color w:val="000000" w:themeColor="text1"/>
+          <w:sz w:val="22"/>
+        </w:rPr>
+        <w:t>;</w:t>
+      </w:r>
+    </w:p>
+    <w:p>
+      <w:pPr>
+        <w:rPr>
+          <w:color w:val="000000" w:themeColor="text1"/>
+          <w:sz w:val="22"/>
+        </w:rPr>
+      </w:pPr>
+    </w:p>
+    <w:p>
+      <w:pPr>
+        <w:rPr>
+          <w:color w:val="000000" w:themeColor="text1"/>
+          <w:sz w:val="22"/>
+        </w:rPr>
+      </w:pPr>
+      <w:r>
+        <w:rPr>
+          <w:color w:val="000000" w:themeColor="text1"/>
+          <w:sz w:val="22"/>
+        </w:rPr>
+        <w:t xml:space="preserve">import </w:t>
+      </w:r>
+      <w:proofErr w:type="spellStart"/>
+      <w:proofErr w:type="gramStart"/>
+      <w:r>
+        <w:rPr>
+          <w:color w:val="000000" w:themeColor="text1"/>
+          <w:sz w:val="22"/>
+        </w:rPr>
+        <w:t>org.junit</w:t>
+      </w:r>
+      <w:proofErr w:type="gramEnd"/>
+      <w:r>
+        <w:rPr>
+          <w:color w:val="000000" w:themeColor="text1"/>
+          <w:sz w:val="22"/>
+        </w:rPr>
+        <w:t>.Test</w:t>
+      </w:r>
+      <w:proofErr w:type="spellEnd"/>
+      <w:r>
+        <w:rPr>
+          <w:color w:val="000000" w:themeColor="text1"/>
+          <w:sz w:val="22"/>
+        </w:rPr>
+        <w:t>;</w:t>
+      </w:r>
+    </w:p>
+    <w:p>
+      <w:pPr>
+        <w:rPr>
+          <w:color w:val="000000" w:themeColor="text1"/>
+          <w:sz w:val="22"/>
+        </w:rPr>
+      </w:pPr>
+      <w:r>
+        <w:rPr>
+          <w:color w:val="000000" w:themeColor="text1"/>
+          <w:sz w:val="22"/>
+        </w:rPr>
+        <w:t xml:space="preserve">import </w:t>
+      </w:r>
+      <w:proofErr w:type="spellStart"/>
+      <w:proofErr w:type="gramStart"/>
+      <w:r>
+        <w:rPr>
+          <w:color w:val="000000" w:themeColor="text1"/>
+          <w:sz w:val="22"/>
+        </w:rPr>
+        <w:t>org.junit.jupiter.api.AfterAll</w:t>
+      </w:r>
+      <w:proofErr w:type="spellEnd"/>
+      <w:proofErr w:type="gramEnd"/>
+      <w:r>
+        <w:rPr>
+          <w:color w:val="000000" w:themeColor="text1"/>
+          <w:sz w:val="22"/>
+        </w:rPr>
+        <w:t>;</w:t>
+      </w:r>
+    </w:p>
+    <w:p>
+      <w:pPr>
+        <w:rPr>
+          <w:color w:val="000000" w:themeColor="text1"/>
+          <w:sz w:val="22"/>
+        </w:rPr>
+      </w:pPr>
+      <w:r>
+        <w:rPr>
+          <w:color w:val="000000" w:themeColor="text1"/>
+          <w:sz w:val="22"/>
+        </w:rPr>
+        <w:t xml:space="preserve">import </w:t>
+      </w:r>
+      <w:proofErr w:type="spellStart"/>
+      <w:proofErr w:type="gramStart"/>
+      <w:r>
+        <w:rPr>
+          <w:color w:val="000000" w:themeColor="text1"/>
+          <w:sz w:val="22"/>
+        </w:rPr>
+        <w:t>org.junit.jupiter.api.AfterEach</w:t>
+      </w:r>
+      <w:proofErr w:type="spellEnd"/>
+      <w:proofErr w:type="gramEnd"/>
+      <w:r>
+        <w:rPr>
+          <w:color w:val="000000" w:themeColor="text1"/>
+          <w:sz w:val="22"/>
+        </w:rPr>
+        <w:t>;</w:t>
+      </w:r>
+    </w:p>
+    <w:p>
+      <w:pPr>
+        <w:rPr>
+          <w:color w:val="000000" w:themeColor="text1"/>
+          <w:sz w:val="22"/>
+        </w:rPr>
+      </w:pPr>
+      <w:r>
+        <w:rPr>
+          <w:color w:val="000000" w:themeColor="text1"/>
+          <w:sz w:val="22"/>
+        </w:rPr>
+        <w:t xml:space="preserve">import </w:t>
+      </w:r>
+      <w:proofErr w:type="spellStart"/>
+      <w:proofErr w:type="gramStart"/>
+      <w:r>
+        <w:rPr>
+          <w:color w:val="000000" w:themeColor="text1"/>
+          <w:sz w:val="22"/>
+        </w:rPr>
+        <w:t>org.junit.jupiter.api.BeforeAll</w:t>
+      </w:r>
+      <w:proofErr w:type="spellEnd"/>
+      <w:proofErr w:type="gramEnd"/>
+      <w:r>
+        <w:rPr>
+          <w:color w:val="000000" w:themeColor="text1"/>
+          <w:sz w:val="22"/>
+        </w:rPr>
+        <w:t>;</w:t>
+      </w:r>
+    </w:p>
+    <w:p>
+      <w:pPr>
+        <w:rPr>
+          <w:color w:val="000000" w:themeColor="text1"/>
+          <w:sz w:val="22"/>
+        </w:rPr>
+      </w:pPr>
+      <w:r>
+        <w:rPr>
+          <w:color w:val="000000" w:themeColor="text1"/>
+          <w:sz w:val="22"/>
+        </w:rPr>
+        <w:t xml:space="preserve">import </w:t>
+      </w:r>
+      <w:proofErr w:type="spellStart"/>
+      <w:proofErr w:type="gramStart"/>
+      <w:r>
+        <w:rPr>
+          <w:color w:val="000000" w:themeColor="text1"/>
+          <w:sz w:val="22"/>
+        </w:rPr>
+        <w:t>org.junit.jupiter.api.BeforeEach</w:t>
+      </w:r>
+      <w:proofErr w:type="spellEnd"/>
+      <w:proofErr w:type="gramEnd"/>
+      <w:r>
+        <w:rPr>
+          <w:color w:val="000000" w:themeColor="text1"/>
+          <w:sz w:val="22"/>
+        </w:rPr>
+        <w:t>;</w:t>
+      </w:r>
+    </w:p>
+    <w:p>
+      <w:pPr>
+        <w:rPr>
+          <w:color w:val="000000" w:themeColor="text1"/>
+          <w:sz w:val="22"/>
+        </w:rPr>
+      </w:pPr>
+    </w:p>
+    <w:p>
+      <w:pPr>
+        <w:rPr>
+          <w:color w:val="000000" w:themeColor="text1"/>
+          <w:sz w:val="22"/>
+        </w:rPr>
+      </w:pPr>
+      <w:r>
+        <w:rPr>
+          <w:color w:val="000000" w:themeColor="text1"/>
+          <w:sz w:val="22"/>
+        </w:rPr>
+        <w:t xml:space="preserve">public class </w:t>
+      </w:r>
+      <w:proofErr w:type="spellStart"/>
+      <w:r>
+        <w:rPr>
+          <w:color w:val="000000" w:themeColor="text1"/>
+          <w:sz w:val="22"/>
+        </w:rPr>
+        <w:t>TestCalculator</w:t>
+      </w:r>
+      <w:proofErr w:type="spellEnd"/>
+      <w:r>
+        <w:rPr>
+          <w:color w:val="000000" w:themeColor="text1"/>
+          <w:sz w:val="22"/>
+        </w:rPr>
+        <w:t xml:space="preserve"> {</w:t>
+      </w:r>
+    </w:p>
+    <w:p>
+      <w:pPr>
+        <w:rPr>
+          <w:color w:val="000000" w:themeColor="text1"/>
+          <w:sz w:val="22"/>
+        </w:rPr>
+      </w:pPr>
+      <w:r>
+        <w:rPr>
+          <w:color w:val="000000" w:themeColor="text1"/>
+          <w:sz w:val="22"/>
+        </w:rPr>
+        <w:tab/>
+      </w:r>
+      <w:proofErr w:type="spellStart"/>
+      <w:r>
+        <w:rPr>
+          <w:color w:val="000000" w:themeColor="text1"/>
+          <w:sz w:val="22"/>
+        </w:rPr>
+        <w:t>CaculatorLogic</w:t>
+      </w:r>
+      <w:proofErr w:type="spellEnd"/>
+      <w:r>
+        <w:rPr>
+          <w:color w:val="000000" w:themeColor="text1"/>
+          <w:sz w:val="22"/>
+        </w:rPr>
+        <w:t xml:space="preserve"> calculator = new </w:t>
+      </w:r>
+      <w:proofErr w:type="spellStart"/>
+      <w:proofErr w:type="gramStart"/>
+      <w:r>
+        <w:rPr>
+          <w:color w:val="000000" w:themeColor="text1"/>
+          <w:sz w:val="22"/>
+        </w:rPr>
+        <w:t>CaculatorLogic</w:t>
+      </w:r>
+      <w:proofErr w:type="spellEnd"/>
+      <w:r>
+        <w:rPr>
+          <w:color w:val="000000" w:themeColor="text1"/>
+          <w:sz w:val="22"/>
+        </w:rPr>
+        <w:t>(</w:t>
+      </w:r>
+      <w:proofErr w:type="gramEnd"/>
+      <w:r>
+        <w:rPr>
+          <w:color w:val="000000" w:themeColor="text1"/>
+          <w:sz w:val="22"/>
+        </w:rPr>
+        <w:t>);</w:t>
+      </w:r>
+    </w:p>
+    <w:p>
+      <w:pPr>
+        <w:rPr>
+          <w:color w:val="000000" w:themeColor="text1"/>
+          <w:sz w:val="22"/>
+        </w:rPr>
+      </w:pPr>
+    </w:p>
+    <w:p>
+      <w:pPr>
+        <w:rPr>
+          <w:color w:val="000000" w:themeColor="text1"/>
+          <w:sz w:val="22"/>
+        </w:rPr>
+      </w:pPr>
+      <w:r>
+        <w:rPr>
+          <w:color w:val="000000" w:themeColor="text1"/>
+          <w:sz w:val="22"/>
+        </w:rPr>
+        <w:t xml:space="preserve">    @Test</w:t>
+      </w:r>
+    </w:p>
+    <w:p>
+      <w:pPr>
+        <w:rPr>
+          <w:color w:val="000000" w:themeColor="text1"/>
+          <w:sz w:val="22"/>
+        </w:rPr>
+      </w:pPr>
+      <w:r>
+        <w:rPr>
+          <w:color w:val="000000" w:themeColor="text1"/>
+          <w:sz w:val="22"/>
+        </w:rPr>
+        <w:t xml:space="preserve">    public void </w:t>
+      </w:r>
+      <w:proofErr w:type="spellStart"/>
+      <w:proofErr w:type="gramStart"/>
+      <w:r>
+        <w:rPr>
+          <w:color w:val="000000" w:themeColor="text1"/>
+          <w:sz w:val="22"/>
+        </w:rPr>
+        <w:t>testAdd</w:t>
+      </w:r>
+      <w:proofErr w:type="spellEnd"/>
+      <w:r>
+        <w:rPr>
+          <w:color w:val="000000" w:themeColor="text1"/>
+          <w:sz w:val="22"/>
+        </w:rPr>
+        <w:t>(</w:t>
+      </w:r>
+      <w:proofErr w:type="gramEnd"/>
+      <w:r>
+        <w:rPr>
+          <w:color w:val="000000" w:themeColor="text1"/>
+          <w:sz w:val="22"/>
+        </w:rPr>
+        <w:t>) {</w:t>
+      </w:r>
+    </w:p>
+    <w:p>
+      <w:pPr>
+        <w:rPr>
+          <w:color w:val="000000" w:themeColor="text1"/>
+          <w:sz w:val="22"/>
+        </w:rPr>
+      </w:pPr>
+      <w:r>
+        <w:rPr>
+          <w:color w:val="000000" w:themeColor="text1"/>
+          <w:sz w:val="22"/>
+        </w:rPr>
+        <w:t xml:space="preserve">        </w:t>
+      </w:r>
+      <w:proofErr w:type="spellStart"/>
+      <w:proofErr w:type="gramStart"/>
+      <w:r>
+        <w:rPr>
+          <w:color w:val="000000" w:themeColor="text1"/>
+          <w:sz w:val="22"/>
+        </w:rPr>
+        <w:t>assertEquals</w:t>
+      </w:r>
+      <w:proofErr w:type="spellEnd"/>
+      <w:r>
+        <w:rPr>
+          <w:color w:val="000000" w:themeColor="text1"/>
+          <w:sz w:val="22"/>
+        </w:rPr>
+        <w:t>(</w:t>
+      </w:r>
+      <w:proofErr w:type="gramEnd"/>
+      <w:r>
+        <w:rPr>
+          <w:color w:val="000000" w:themeColor="text1"/>
+          <w:sz w:val="22"/>
+        </w:rPr>
+        <w:t xml:space="preserve">9, </w:t>
+      </w:r>
+      <w:proofErr w:type="spellStart"/>
+      <w:r>
+        <w:rPr>
+          <w:color w:val="000000" w:themeColor="text1"/>
+          <w:sz w:val="22"/>
+        </w:rPr>
+        <w:t>calculator.add</w:t>
+      </w:r>
+      <w:proofErr w:type="spellEnd"/>
+      <w:r>
+        <w:rPr>
+          <w:color w:val="000000" w:themeColor="text1"/>
+          <w:sz w:val="22"/>
+        </w:rPr>
+        <w:t>(4, 5), 0.00001);</w:t>
+      </w:r>
+    </w:p>
+    <w:p>
+      <w:pPr>
+        <w:rPr>
+          <w:color w:val="000000" w:themeColor="text1"/>
+          <w:sz w:val="22"/>
+        </w:rPr>
+      </w:pPr>
+      <w:r>
+        <w:rPr>
+          <w:color w:val="000000" w:themeColor="text1"/>
+          <w:sz w:val="22"/>
+        </w:rPr>
+        <w:t xml:space="preserve">        </w:t>
+      </w:r>
+      <w:proofErr w:type="spellStart"/>
+      <w:proofErr w:type="gramStart"/>
+      <w:r>
+        <w:rPr>
+          <w:color w:val="000000" w:themeColor="text1"/>
+          <w:sz w:val="22"/>
+        </w:rPr>
+        <w:t>assertEquals</w:t>
+      </w:r>
+      <w:proofErr w:type="spellEnd"/>
+      <w:r>
+        <w:rPr>
+          <w:color w:val="000000" w:themeColor="text1"/>
+          <w:sz w:val="22"/>
+        </w:rPr>
+        <w:t>(</w:t>
+      </w:r>
+      <w:proofErr w:type="gramEnd"/>
+      <w:r>
+        <w:rPr>
+          <w:color w:val="000000" w:themeColor="text1"/>
+          <w:sz w:val="22"/>
+        </w:rPr>
+        <w:t xml:space="preserve">9, </w:t>
+      </w:r>
+      <w:proofErr w:type="spellStart"/>
+      <w:r>
+        <w:rPr>
+          <w:color w:val="000000" w:themeColor="text1"/>
+          <w:sz w:val="22"/>
+        </w:rPr>
+        <w:t>calculator.add</w:t>
+      </w:r>
+      <w:proofErr w:type="spellEnd"/>
+      <w:r>
+        <w:rPr>
+          <w:color w:val="000000" w:themeColor="text1"/>
+          <w:sz w:val="22"/>
+        </w:rPr>
+        <w:t>(4, (Double) null), 0.00001);</w:t>
+      </w:r>
+      <w:r>
+        <w:rPr>
+          <w:color w:val="000000" w:themeColor="text1"/>
+          <w:sz w:val="22"/>
+        </w:rPr>
+        <w:tab/>
+      </w:r>
+      <w:r>
+        <w:rPr>
+          <w:color w:val="000000" w:themeColor="text1"/>
+          <w:sz w:val="22"/>
+        </w:rPr>
+        <w:tab/>
+        <w:t xml:space="preserve">// Case that absence of </w:t>
+      </w:r>
+      <w:proofErr w:type="spellStart"/>
+      <w:r>
+        <w:rPr>
+          <w:color w:val="000000" w:themeColor="text1"/>
+          <w:sz w:val="22"/>
+        </w:rPr>
+        <w:t>Secondvalue</w:t>
+      </w:r>
+      <w:proofErr w:type="spellEnd"/>
+    </w:p>
+    <w:p>
+      <w:pPr>
+        <w:rPr>
+          <w:color w:val="000000" w:themeColor="text1"/>
+          <w:sz w:val="22"/>
+        </w:rPr>
+      </w:pPr>
+      <w:r>
+        <w:rPr>
+          <w:color w:val="000000" w:themeColor="text1"/>
+          <w:sz w:val="22"/>
+        </w:rPr>
+        <w:t xml:space="preserve">    }</w:t>
+      </w:r>
+    </w:p>
+    <w:p>
+      <w:pPr>
+        <w:rPr>
+          <w:color w:val="000000" w:themeColor="text1"/>
+          <w:sz w:val="22"/>
+        </w:rPr>
+      </w:pPr>
+    </w:p>
+    <w:p>
+      <w:pPr>
+        <w:rPr>
+          <w:color w:val="000000" w:themeColor="text1"/>
+          <w:sz w:val="22"/>
+        </w:rPr>
+      </w:pPr>
+      <w:r>
+        <w:rPr>
+          <w:color w:val="000000" w:themeColor="text1"/>
+          <w:sz w:val="22"/>
+        </w:rPr>
+        <w:t xml:space="preserve">    @Test</w:t>
+      </w:r>
+    </w:p>
+    <w:p>
+      <w:pPr>
+        <w:rPr>
+          <w:color w:val="000000" w:themeColor="text1"/>
+          <w:sz w:val="22"/>
+        </w:rPr>
+      </w:pPr>
+      <w:r>
+        <w:rPr>
+          <w:color w:val="000000" w:themeColor="text1"/>
+          <w:sz w:val="22"/>
+        </w:rPr>
+        <w:t xml:space="preserve">    public void </w:t>
+      </w:r>
+      <w:proofErr w:type="spellStart"/>
+      <w:proofErr w:type="gramStart"/>
+      <w:r>
+        <w:rPr>
+          <w:color w:val="000000" w:themeColor="text1"/>
+          <w:sz w:val="22"/>
+        </w:rPr>
+        <w:t>testSubstruct</w:t>
+      </w:r>
+      <w:proofErr w:type="spellEnd"/>
+      <w:r>
+        <w:rPr>
+          <w:color w:val="000000" w:themeColor="text1"/>
+          <w:sz w:val="22"/>
+        </w:rPr>
+        <w:t>(</w:t>
+      </w:r>
+      <w:proofErr w:type="gramEnd"/>
+      <w:r>
+        <w:rPr>
+          <w:color w:val="000000" w:themeColor="text1"/>
+          <w:sz w:val="22"/>
+        </w:rPr>
+        <w:t>) {</w:t>
+      </w:r>
+    </w:p>
+    <w:p>
+      <w:pPr>
+        <w:rPr>
+          <w:color w:val="000000" w:themeColor="text1"/>
+          <w:sz w:val="22"/>
+        </w:rPr>
+      </w:pPr>
+      <w:r>
+        <w:rPr>
+          <w:color w:val="000000" w:themeColor="text1"/>
+          <w:sz w:val="22"/>
+        </w:rPr>
+        <w:t xml:space="preserve">        </w:t>
+      </w:r>
+      <w:proofErr w:type="spellStart"/>
+      <w:proofErr w:type="gramStart"/>
+      <w:r>
+        <w:rPr>
+          <w:color w:val="000000" w:themeColor="text1"/>
+          <w:sz w:val="22"/>
+        </w:rPr>
+        <w:t>assertEquals</w:t>
+      </w:r>
+      <w:proofErr w:type="spellEnd"/>
+      <w:r>
+        <w:rPr>
+          <w:color w:val="000000" w:themeColor="text1"/>
+          <w:sz w:val="22"/>
+        </w:rPr>
+        <w:t>(</w:t>
+      </w:r>
+      <w:proofErr w:type="gramEnd"/>
+      <w:r>
+        <w:rPr>
+          <w:color w:val="000000" w:themeColor="text1"/>
+          <w:sz w:val="22"/>
+        </w:rPr>
+        <w:t xml:space="preserve">6, </w:t>
+      </w:r>
+      <w:proofErr w:type="spellStart"/>
+      <w:r>
+        <w:rPr>
+          <w:color w:val="000000" w:themeColor="text1"/>
+          <w:sz w:val="22"/>
+        </w:rPr>
+        <w:t>calculator.substruct</w:t>
+      </w:r>
+      <w:proofErr w:type="spellEnd"/>
+      <w:r>
+        <w:rPr>
+          <w:color w:val="000000" w:themeColor="text1"/>
+          <w:sz w:val="22"/>
+        </w:rPr>
+        <w:t>(14, 8), 0.00001);</w:t>
+      </w:r>
+    </w:p>
+    <w:p>
+      <w:pPr>
+        <w:rPr>
+          <w:color w:val="000000" w:themeColor="text1"/>
+          <w:sz w:val="22"/>
+        </w:rPr>
+      </w:pPr>
+      <w:r>
+        <w:rPr>
+          <w:color w:val="000000" w:themeColor="text1"/>
+          <w:sz w:val="22"/>
+        </w:rPr>
+        <w:t xml:space="preserve">        </w:t>
+      </w:r>
+      <w:proofErr w:type="spellStart"/>
+      <w:proofErr w:type="gramStart"/>
+      <w:r>
+        <w:rPr>
+          <w:color w:val="000000" w:themeColor="text1"/>
+          <w:sz w:val="22"/>
+        </w:rPr>
+        <w:t>assertEquals</w:t>
+      </w:r>
+      <w:proofErr w:type="spellEnd"/>
+      <w:r>
+        <w:rPr>
+          <w:color w:val="000000" w:themeColor="text1"/>
+          <w:sz w:val="22"/>
+        </w:rPr>
+        <w:t>(</w:t>
+      </w:r>
+      <w:proofErr w:type="gramEnd"/>
+      <w:r>
+        <w:rPr>
+          <w:color w:val="000000" w:themeColor="text1"/>
+          <w:sz w:val="22"/>
+        </w:rPr>
+        <w:t xml:space="preserve">-950, </w:t>
+      </w:r>
+      <w:proofErr w:type="spellStart"/>
+      <w:r>
+        <w:rPr>
+          <w:color w:val="000000" w:themeColor="text1"/>
+          <w:sz w:val="22"/>
+        </w:rPr>
+        <w:t>calculator.substruct</w:t>
+      </w:r>
+      <w:proofErr w:type="spellEnd"/>
+      <w:r>
+        <w:rPr>
+          <w:color w:val="000000" w:themeColor="text1"/>
+          <w:sz w:val="22"/>
+        </w:rPr>
+        <w:t>(50, 1000), 0.00001);</w:t>
+      </w:r>
+      <w:r>
+        <w:rPr>
+          <w:color w:val="000000" w:themeColor="text1"/>
+          <w:sz w:val="22"/>
+        </w:rPr>
+        <w:tab/>
+        <w:t xml:space="preserve">// Case that result </w:t>
+      </w:r>
+      <w:r>
+        <w:rPr>
+          <w:color w:val="000000" w:themeColor="text1"/>
+          <w:sz w:val="22"/>
+        </w:rPr>
+        <w:lastRenderedPageBreak/>
+        <w:t>is negative number</w:t>
+      </w:r>
+    </w:p>
+    <w:p>
+      <w:pPr>
+        <w:rPr>
+          <w:color w:val="000000" w:themeColor="text1"/>
+          <w:sz w:val="22"/>
+        </w:rPr>
+      </w:pPr>
+      <w:r>
+        <w:rPr>
+          <w:color w:val="000000" w:themeColor="text1"/>
+          <w:sz w:val="22"/>
+        </w:rPr>
+        <w:t xml:space="preserve">    }</w:t>
+      </w:r>
+    </w:p>
+    <w:p>
+      <w:pPr>
+        <w:rPr>
+          <w:color w:val="000000" w:themeColor="text1"/>
+          <w:sz w:val="22"/>
+        </w:rPr>
+      </w:pPr>
+      <w:r>
+        <w:rPr>
+          <w:color w:val="000000" w:themeColor="text1"/>
+          <w:sz w:val="22"/>
+        </w:rPr>
+        <w:t xml:space="preserve">    </w:t>
+      </w:r>
+    </w:p>
+    <w:p>
+      <w:pPr>
+        <w:rPr>
+          <w:color w:val="000000" w:themeColor="text1"/>
+          <w:sz w:val="22"/>
+        </w:rPr>
+      </w:pPr>
+      <w:r>
+        <w:rPr>
+          <w:color w:val="000000" w:themeColor="text1"/>
+          <w:sz w:val="22"/>
+        </w:rPr>
+        <w:t xml:space="preserve">    @Test</w:t>
+      </w:r>
+    </w:p>
+    <w:p>
+      <w:pPr>
+        <w:rPr>
+          <w:color w:val="000000" w:themeColor="text1"/>
+          <w:sz w:val="22"/>
+        </w:rPr>
+      </w:pPr>
+      <w:r>
+        <w:rPr>
+          <w:color w:val="000000" w:themeColor="text1"/>
+          <w:sz w:val="22"/>
+        </w:rPr>
+        <w:t xml:space="preserve">    public void </w:t>
+      </w:r>
+      <w:proofErr w:type="spellStart"/>
+      <w:proofErr w:type="gramStart"/>
+      <w:r>
+        <w:rPr>
+          <w:color w:val="000000" w:themeColor="text1"/>
+          <w:sz w:val="22"/>
+        </w:rPr>
+        <w:t>testMultiply</w:t>
+      </w:r>
+      <w:proofErr w:type="spellEnd"/>
+      <w:r>
+        <w:rPr>
+          <w:color w:val="000000" w:themeColor="text1"/>
+          <w:sz w:val="22"/>
+        </w:rPr>
+        <w:t>(</w:t>
+      </w:r>
+      <w:proofErr w:type="gramEnd"/>
+      <w:r>
+        <w:rPr>
+          <w:color w:val="000000" w:themeColor="text1"/>
+          <w:sz w:val="22"/>
+        </w:rPr>
+        <w:t>) {</w:t>
+      </w:r>
+    </w:p>
+    <w:p>
+      <w:pPr>
+        <w:rPr>
+          <w:color w:val="000000" w:themeColor="text1"/>
+          <w:sz w:val="22"/>
+        </w:rPr>
+      </w:pPr>
+      <w:r>
+        <w:rPr>
+          <w:color w:val="000000" w:themeColor="text1"/>
+          <w:sz w:val="22"/>
+        </w:rPr>
+        <w:t xml:space="preserve">        </w:t>
+      </w:r>
+      <w:proofErr w:type="spellStart"/>
+      <w:proofErr w:type="gramStart"/>
+      <w:r>
+        <w:rPr>
+          <w:color w:val="000000" w:themeColor="text1"/>
+          <w:sz w:val="22"/>
+        </w:rPr>
+        <w:t>assertEquals</w:t>
+      </w:r>
+      <w:proofErr w:type="spellEnd"/>
+      <w:r>
+        <w:rPr>
+          <w:color w:val="000000" w:themeColor="text1"/>
+          <w:sz w:val="22"/>
+        </w:rPr>
+        <w:t>(</w:t>
+      </w:r>
+      <w:proofErr w:type="gramEnd"/>
+      <w:r>
+        <w:rPr>
+          <w:color w:val="000000" w:themeColor="text1"/>
+          <w:sz w:val="22"/>
+        </w:rPr>
+        <w:t xml:space="preserve">18, </w:t>
+      </w:r>
+      <w:proofErr w:type="spellStart"/>
+      <w:r>
+        <w:rPr>
+          <w:color w:val="000000" w:themeColor="text1"/>
+          <w:sz w:val="22"/>
+        </w:rPr>
+        <w:t>calculator.multiply</w:t>
+      </w:r>
+      <w:proofErr w:type="spellEnd"/>
+      <w:r>
+        <w:rPr>
+          <w:color w:val="000000" w:themeColor="text1"/>
+          <w:sz w:val="22"/>
+        </w:rPr>
+        <w:t>(4.5, 4), 0.00001);</w:t>
+      </w:r>
+    </w:p>
+    <w:p>
+      <w:pPr>
+        <w:rPr>
+          <w:color w:val="000000" w:themeColor="text1"/>
+          <w:sz w:val="22"/>
+        </w:rPr>
+      </w:pPr>
+      <w:r>
+        <w:rPr>
+          <w:color w:val="000000" w:themeColor="text1"/>
+          <w:sz w:val="22"/>
+        </w:rPr>
+        <w:t xml:space="preserve">        </w:t>
+      </w:r>
+      <w:proofErr w:type="spellStart"/>
+      <w:proofErr w:type="gramStart"/>
+      <w:r>
+        <w:rPr>
+          <w:color w:val="000000" w:themeColor="text1"/>
+          <w:sz w:val="22"/>
+        </w:rPr>
+        <w:t>assertEquals</w:t>
+      </w:r>
+      <w:proofErr w:type="spellEnd"/>
+      <w:r>
+        <w:rPr>
+          <w:color w:val="000000" w:themeColor="text1"/>
+          <w:sz w:val="22"/>
+        </w:rPr>
+        <w:t>(</w:t>
+      </w:r>
+      <w:proofErr w:type="gramEnd"/>
+      <w:r>
+        <w:rPr>
+          <w:color w:val="000000" w:themeColor="text1"/>
+          <w:sz w:val="22"/>
+        </w:rPr>
+        <w:t xml:space="preserve">-18, </w:t>
+      </w:r>
+      <w:proofErr w:type="spellStart"/>
+      <w:r>
+        <w:rPr>
+          <w:color w:val="000000" w:themeColor="text1"/>
+          <w:sz w:val="22"/>
+        </w:rPr>
+        <w:t>calculator.multiply</w:t>
+      </w:r>
+      <w:proofErr w:type="spellEnd"/>
+      <w:r>
+        <w:rPr>
+          <w:color w:val="000000" w:themeColor="text1"/>
+          <w:sz w:val="22"/>
+        </w:rPr>
+        <w:t>(3, -6), 0.00001);</w:t>
+      </w:r>
+      <w:r>
+        <w:rPr>
+          <w:color w:val="000000" w:themeColor="text1"/>
+          <w:sz w:val="22"/>
+        </w:rPr>
+        <w:tab/>
+      </w:r>
+      <w:r>
+        <w:rPr>
+          <w:color w:val="000000" w:themeColor="text1"/>
+          <w:sz w:val="22"/>
+        </w:rPr>
+        <w:tab/>
+        <w:t>// Case that multiply with negative number</w:t>
+      </w:r>
+    </w:p>
+    <w:p>
+      <w:pPr>
+        <w:rPr>
+          <w:color w:val="000000" w:themeColor="text1"/>
+          <w:sz w:val="22"/>
+        </w:rPr>
+      </w:pPr>
+      <w:r>
+        <w:rPr>
+          <w:color w:val="000000" w:themeColor="text1"/>
+          <w:sz w:val="22"/>
+        </w:rPr>
+        <w:t xml:space="preserve">    }</w:t>
+      </w:r>
+    </w:p>
+    <w:p>
+      <w:pPr>
+        <w:rPr>
+          <w:color w:val="000000" w:themeColor="text1"/>
+          <w:sz w:val="22"/>
+        </w:rPr>
+      </w:pPr>
+      <w:r>
+        <w:rPr>
+          <w:color w:val="000000" w:themeColor="text1"/>
+          <w:sz w:val="22"/>
+        </w:rPr>
+        <w:t xml:space="preserve">    </w:t>
+      </w:r>
+    </w:p>
+    <w:p>
+      <w:pPr>
+        <w:rPr>
+          <w:color w:val="000000" w:themeColor="text1"/>
+          <w:sz w:val="22"/>
+        </w:rPr>
+      </w:pPr>
+      <w:r>
+        <w:rPr>
+          <w:color w:val="000000" w:themeColor="text1"/>
+          <w:sz w:val="22"/>
+        </w:rPr>
+        <w:t xml:space="preserve">    @Test</w:t>
+      </w:r>
+    </w:p>
+    <w:p>
+      <w:pPr>
+        <w:rPr>
+          <w:color w:val="000000" w:themeColor="text1"/>
+          <w:sz w:val="22"/>
+        </w:rPr>
+      </w:pPr>
+      <w:r>
+        <w:rPr>
+          <w:color w:val="000000" w:themeColor="text1"/>
+          <w:sz w:val="22"/>
+        </w:rPr>
+        <w:t xml:space="preserve">    public void </w:t>
+      </w:r>
+      <w:proofErr w:type="spellStart"/>
+      <w:proofErr w:type="gramStart"/>
+      <w:r>
+        <w:rPr>
+          <w:color w:val="000000" w:themeColor="text1"/>
+          <w:sz w:val="22"/>
+        </w:rPr>
+        <w:t>testDivide</w:t>
+      </w:r>
+      <w:proofErr w:type="spellEnd"/>
+      <w:r>
+        <w:rPr>
+          <w:color w:val="000000" w:themeColor="text1"/>
+          <w:sz w:val="22"/>
+        </w:rPr>
+        <w:t>(</w:t>
+      </w:r>
+      <w:proofErr w:type="gramEnd"/>
+      <w:r>
+        <w:rPr>
+          <w:color w:val="000000" w:themeColor="text1"/>
+          <w:sz w:val="22"/>
+        </w:rPr>
+        <w:t>) {</w:t>
+      </w:r>
+    </w:p>
+    <w:p>
+      <w:pPr>
+        <w:rPr>
+          <w:color w:val="000000" w:themeColor="text1"/>
+          <w:sz w:val="22"/>
+        </w:rPr>
+      </w:pPr>
+      <w:r>
+        <w:rPr>
+          <w:color w:val="000000" w:themeColor="text1"/>
+          <w:sz w:val="22"/>
+        </w:rPr>
+        <w:t xml:space="preserve">        </w:t>
+      </w:r>
+      <w:proofErr w:type="spellStart"/>
+      <w:proofErr w:type="gramStart"/>
+      <w:r>
+        <w:rPr>
+          <w:color w:val="000000" w:themeColor="text1"/>
+          <w:sz w:val="22"/>
+        </w:rPr>
+        <w:t>assertEquals</w:t>
+      </w:r>
+      <w:proofErr w:type="spellEnd"/>
+      <w:r>
+        <w:rPr>
+          <w:color w:val="000000" w:themeColor="text1"/>
+          <w:sz w:val="22"/>
+        </w:rPr>
+        <w:t>(</w:t>
+      </w:r>
+      <w:proofErr w:type="gramEnd"/>
+      <w:r>
+        <w:rPr>
+          <w:color w:val="000000" w:themeColor="text1"/>
+          <w:sz w:val="22"/>
+        </w:rPr>
+        <w:t xml:space="preserve">2.5, </w:t>
+      </w:r>
+      <w:proofErr w:type="spellStart"/>
+      <w:r>
+        <w:rPr>
+          <w:color w:val="000000" w:themeColor="text1"/>
+          <w:sz w:val="22"/>
+        </w:rPr>
+        <w:t>calculator.divide</w:t>
+      </w:r>
+      <w:proofErr w:type="spellEnd"/>
+      <w:r>
+        <w:rPr>
+          <w:color w:val="000000" w:themeColor="text1"/>
+          <w:sz w:val="22"/>
+        </w:rPr>
+        <w:t>(50, 20), 0.00001);</w:t>
+      </w:r>
+    </w:p>
+    <w:p>
+      <w:pPr>
+        <w:rPr>
+          <w:color w:val="000000" w:themeColor="text1"/>
+          <w:sz w:val="22"/>
+        </w:rPr>
+      </w:pPr>
+      <w:r>
+        <w:rPr>
+          <w:color w:val="000000" w:themeColor="text1"/>
+          <w:sz w:val="22"/>
+        </w:rPr>
+        <w:t xml:space="preserve">        </w:t>
+      </w:r>
+      <w:proofErr w:type="spellStart"/>
+      <w:proofErr w:type="gramStart"/>
+      <w:r>
+        <w:rPr>
+          <w:color w:val="000000" w:themeColor="text1"/>
+          <w:sz w:val="22"/>
+        </w:rPr>
+        <w:t>assertEquals</w:t>
+      </w:r>
+      <w:proofErr w:type="spellEnd"/>
+      <w:r>
+        <w:rPr>
+          <w:color w:val="000000" w:themeColor="text1"/>
+          <w:sz w:val="22"/>
+        </w:rPr>
+        <w:t>(</w:t>
+      </w:r>
+      <w:proofErr w:type="gramEnd"/>
+      <w:r>
+        <w:rPr>
+          <w:color w:val="000000" w:themeColor="text1"/>
+          <w:sz w:val="22"/>
+        </w:rPr>
+        <w:t xml:space="preserve">0.2, </w:t>
+      </w:r>
+      <w:proofErr w:type="spellStart"/>
+      <w:r>
+        <w:rPr>
+          <w:color w:val="000000" w:themeColor="text1"/>
+          <w:sz w:val="22"/>
+        </w:rPr>
+        <w:t>calculator.divide</w:t>
+      </w:r>
+      <w:proofErr w:type="spellEnd"/>
+      <w:r>
+        <w:rPr>
+          <w:color w:val="000000" w:themeColor="text1"/>
+          <w:sz w:val="22"/>
+        </w:rPr>
+        <w:t>(16, 0), 0.00001);</w:t>
+      </w:r>
+      <w:r>
+        <w:rPr>
+          <w:color w:val="000000" w:themeColor="text1"/>
+          <w:sz w:val="22"/>
+        </w:rPr>
+        <w:tab/>
+        <w:t>// Case that divided by zero</w:t>
+      </w:r>
+    </w:p>
+    <w:p>
+      <w:pPr>
+        <w:rPr>
+          <w:color w:val="000000" w:themeColor="text1"/>
+          <w:sz w:val="22"/>
+        </w:rPr>
+      </w:pPr>
+      <w:r>
+        <w:rPr>
+          <w:color w:val="000000" w:themeColor="text1"/>
+          <w:sz w:val="22"/>
+        </w:rPr>
+        <w:t xml:space="preserve">    }</w:t>
+      </w:r>
+    </w:p>
+    <w:p>
+      <w:pPr>
+        <w:rPr>
+          <w:color w:val="000000" w:themeColor="text1"/>
+          <w:sz w:val="22"/>
+        </w:rPr>
+      </w:pPr>
+      <w:r>
+        <w:rPr>
+          <w:color w:val="000000" w:themeColor="text1"/>
+          <w:sz w:val="22"/>
+        </w:rPr>
+        <w:t xml:space="preserve">    </w:t>
+      </w:r>
+    </w:p>
+    <w:p>
+      <w:pPr>
+        <w:rPr>
+          <w:color w:val="000000" w:themeColor="text1"/>
+          <w:sz w:val="22"/>
+        </w:rPr>
+      </w:pPr>
+      <w:r>
+        <w:rPr>
+          <w:color w:val="000000" w:themeColor="text1"/>
+          <w:sz w:val="22"/>
+        </w:rPr>
+        <w:t xml:space="preserve">    @Test</w:t>
+      </w:r>
+    </w:p>
+    <w:p>
+      <w:pPr>
+        <w:rPr>
+          <w:color w:val="000000" w:themeColor="text1"/>
+          <w:sz w:val="22"/>
+        </w:rPr>
+      </w:pPr>
+      <w:r>
+        <w:rPr>
+          <w:color w:val="000000" w:themeColor="text1"/>
+          <w:sz w:val="22"/>
+        </w:rPr>
+        <w:t xml:space="preserve">    public void </w:t>
+      </w:r>
+      <w:proofErr w:type="spellStart"/>
+      <w:proofErr w:type="gramStart"/>
+      <w:r>
+        <w:rPr>
+          <w:color w:val="000000" w:themeColor="text1"/>
+          <w:sz w:val="22"/>
+        </w:rPr>
+        <w:t>testStringToDouble</w:t>
+      </w:r>
+      <w:proofErr w:type="spellEnd"/>
+      <w:r>
+        <w:rPr>
+          <w:color w:val="000000" w:themeColor="text1"/>
+          <w:sz w:val="22"/>
+        </w:rPr>
+        <w:t>(</w:t>
+      </w:r>
+      <w:proofErr w:type="gramEnd"/>
+      <w:r>
+        <w:rPr>
+          <w:color w:val="000000" w:themeColor="text1"/>
+          <w:sz w:val="22"/>
+        </w:rPr>
+        <w:t>) {</w:t>
+      </w:r>
+    </w:p>
+    <w:p>
+      <w:pPr>
+        <w:rPr>
+          <w:color w:val="000000" w:themeColor="text1"/>
+          <w:sz w:val="22"/>
+        </w:rPr>
+      </w:pPr>
+      <w:r>
+        <w:rPr>
+          <w:color w:val="000000" w:themeColor="text1"/>
+          <w:sz w:val="22"/>
+        </w:rPr>
+        <w:t xml:space="preserve">        </w:t>
+      </w:r>
+      <w:proofErr w:type="spellStart"/>
+      <w:proofErr w:type="gramStart"/>
+      <w:r>
+        <w:rPr>
+          <w:color w:val="000000" w:themeColor="text1"/>
+          <w:sz w:val="22"/>
+        </w:rPr>
+        <w:t>assertEquals</w:t>
+      </w:r>
+      <w:proofErr w:type="spellEnd"/>
+      <w:r>
+        <w:rPr>
+          <w:color w:val="000000" w:themeColor="text1"/>
+          <w:sz w:val="22"/>
+        </w:rPr>
+        <w:t>(</w:t>
+      </w:r>
+      <w:proofErr w:type="gramEnd"/>
+      <w:r>
+        <w:rPr>
+          <w:color w:val="000000" w:themeColor="text1"/>
+          <w:sz w:val="22"/>
+        </w:rPr>
+        <w:t xml:space="preserve">1.04, </w:t>
+      </w:r>
+      <w:proofErr w:type="spellStart"/>
+      <w:r>
+        <w:rPr>
+          <w:color w:val="000000" w:themeColor="text1"/>
+          <w:sz w:val="22"/>
+        </w:rPr>
+        <w:t>calculator.stringToDouble</w:t>
+      </w:r>
+      <w:proofErr w:type="spellEnd"/>
+      <w:r>
+        <w:rPr>
+          <w:color w:val="000000" w:themeColor="text1"/>
+          <w:sz w:val="22"/>
+        </w:rPr>
+        <w:t>("1.04"), 0.00001);</w:t>
+      </w:r>
+    </w:p>
+    <w:p>
+      <w:pPr>
+        <w:rPr>
+          <w:color w:val="000000" w:themeColor="text1"/>
+          <w:sz w:val="22"/>
+        </w:rPr>
+      </w:pPr>
+      <w:r>
+        <w:rPr>
+          <w:color w:val="000000" w:themeColor="text1"/>
+          <w:sz w:val="22"/>
+        </w:rPr>
+        <w:t xml:space="preserve">        </w:t>
+      </w:r>
+      <w:proofErr w:type="spellStart"/>
+      <w:proofErr w:type="gramStart"/>
+      <w:r>
+        <w:rPr>
+          <w:color w:val="000000" w:themeColor="text1"/>
+          <w:sz w:val="22"/>
+        </w:rPr>
+        <w:t>assertEquals</w:t>
+      </w:r>
+      <w:proofErr w:type="spellEnd"/>
+      <w:r>
+        <w:rPr>
+          <w:color w:val="000000" w:themeColor="text1"/>
+          <w:sz w:val="22"/>
+        </w:rPr>
+        <w:t>(</w:t>
+      </w:r>
+      <w:proofErr w:type="gramEnd"/>
+      <w:r>
+        <w:rPr>
+          <w:color w:val="000000" w:themeColor="text1"/>
+          <w:sz w:val="22"/>
+        </w:rPr>
+        <w:t xml:space="preserve">-5.003, </w:t>
+      </w:r>
+      <w:proofErr w:type="spellStart"/>
+      <w:r>
+        <w:rPr>
+          <w:color w:val="000000" w:themeColor="text1"/>
+          <w:sz w:val="22"/>
+        </w:rPr>
+        <w:t>calculator.stringToDouble</w:t>
+      </w:r>
+      <w:proofErr w:type="spellEnd"/>
+      <w:r>
+        <w:rPr>
+          <w:color w:val="000000" w:themeColor="text1"/>
+          <w:sz w:val="22"/>
+        </w:rPr>
+        <w:t>("-5.003"), 0.00001);</w:t>
+      </w:r>
+      <w:r>
+        <w:rPr>
+          <w:color w:val="000000" w:themeColor="text1"/>
+          <w:sz w:val="22"/>
+        </w:rPr>
+        <w:tab/>
+      </w:r>
+      <w:r>
+        <w:rPr>
+          <w:color w:val="000000" w:themeColor="text1"/>
+          <w:sz w:val="22"/>
+        </w:rPr>
+        <w:tab/>
+        <w:t>// Case that result is negative number</w:t>
+      </w:r>
+    </w:p>
+    <w:p>
+      <w:pPr>
+        <w:rPr>
+          <w:color w:val="000000" w:themeColor="text1"/>
+          <w:sz w:val="22"/>
+        </w:rPr>
+      </w:pPr>
+      <w:r>
+        <w:rPr>
+          <w:color w:val="000000" w:themeColor="text1"/>
+          <w:sz w:val="22"/>
+        </w:rPr>
+        <w:t xml:space="preserve">    }</w:t>
+      </w:r>
+    </w:p>
+    <w:p>
+      <w:pPr>
+        <w:rPr>
+          <w:color w:val="000000" w:themeColor="text1"/>
+          <w:sz w:val="22"/>
+        </w:rPr>
+      </w:pPr>
+      <w:r>
+        <w:rPr>
+          <w:color w:val="000000" w:themeColor="text1"/>
+          <w:sz w:val="22"/>
+        </w:rPr>
+        <w:t xml:space="preserve">    </w:t>
+      </w:r>
+    </w:p>
+    <w:p>
+      <w:pPr>
+        <w:rPr>
+          <w:color w:val="000000" w:themeColor="text1"/>
+          <w:sz w:val="22"/>
+        </w:rPr>
+      </w:pPr>
+      <w:r>
+        <w:rPr>
+          <w:color w:val="000000" w:themeColor="text1"/>
+          <w:sz w:val="22"/>
+        </w:rPr>
+        <w:t>}</w:t>
+      </w:r>
     </w:p>
     <w:sectPr>
-      <w:headerReference w:type="default" r:id="rId11"/>
+      <w:headerReference w:type="default" r:id="rId19"/>
       <w:pgSz w:w="11906" w:h="16838"/>
       <w:pgMar w:top="1701" w:right="1440" w:bottom="1440" w:left="1440" w:header="851" w:footer="992" w:gutter="0"/>
       <w:cols w:space="425"/>
@@ -1876,6 +4571,119 @@
 <file path=word/numbering.xml><?xml version="1.0" encoding="utf-8"?>
 <w:numbering xmlns:wpc="http://schemas.microsoft.com/office/word/2010/wordprocessingCanvas" xmlns:cx="http://schemas.microsoft.com/office/drawing/2014/chartex" xmlns:cx1="http://schemas.microsoft.com/office/drawing/2015/9/8/chartex" xmlns:cx2="http://schemas.microsoft.com/office/drawing/2015/10/21/chartex" xmlns:cx3="http://schemas.microsoft.com/office/drawing/2016/5/9/chartex" xmlns:cx4="http://schemas.microsoft.com/office/drawing/2016/5/10/chartex" xmlns:cx5="http://schemas.microsoft.com/office/drawing/2016/5/11/chartex" xmlns:cx6="http://schemas.microsoft.com/office/drawing/2016/5/12/chartex" xmlns:cx7="http://schemas.microsoft.com/office/drawing/2016/5/13/chartex" xmlns:cx8="http://schemas.microsoft.com/office/drawing/2016/5/14/chartex" xmlns:mc="http://schemas.openxmlformats.org/markup-compatibility/2006" xmlns:aink="http://schemas.microsoft.com/office/drawing/2016/ink" xmlns:am3d="http://schemas.microsoft.com/office/drawing/2017/model3d" xmlns:o="urn:schemas-microsoft-com:office:office" xmlns:r="http://schemas.openxmlformats.org/officeDocument/2006/relationships" xmlns:m="http://schemas.openxmlformats.org/officeDocument/2006/math" xmlns:v="urn:schemas-microsoft-com:vml" xmlns:wp14="http://schemas.microsoft.com/office/word/2010/wordprocessingDrawing" xmlns:wp="http://schemas.openxmlformats.org/drawingml/2006/wordprocessingDrawing" xmlns:w10="urn:schemas-microsoft-com:office:word" xmlns:w="http://schemas.openxmlformats.org/wordprocessingml/2006/main" xmlns:w14="http://schemas.microsoft.com/office/word/2010/wordml" xmlns:w15="http://schemas.microsoft.com/office/word/2012/wordml" xmlns:w16cex="http://schemas.microsoft.com/office/word/2018/wordml/cex" xmlns:w16cid="http://schemas.microsoft.com/office/word/2016/wordml/cid" xmlns:w16="http://schemas.microsoft.com/office/word/2018/wordml" xmlns:w16sdtdh="http://schemas.microsoft.com/office/word/2020/wordml/sdtdatahash" xmlns:w16se="http://schemas.microsoft.com/office/word/2015/wordml/symex" xmlns:wpg="http://schemas.microsoft.com/office/word/2010/wordprocessingGroup" xmlns:wpi="http://schemas.microsoft.com/office/word/2010/wordprocessingInk" xmlns:wne="http://schemas.microsoft.com/office/word/2006/wordml" xmlns:wps="http://schemas.microsoft.com/office/word/2010/wordprocessingShape" mc:Ignorable="w14 w15 w16se w16cid w16 w16cex w16sdtdh wp14">
   <w:abstractNum w:abstractNumId="0" w15:restartNumberingAfterBreak="0">
+    <w:nsid w:val="0D4F3680"/>
+    <w:multiLevelType w:val="hybridMultilevel"/>
+    <w:tmpl w:val="104A24D8"/>
+    <w:lvl w:ilvl="0" w:tplc="04090001">
+      <w:start w:val="1"/>
+      <w:numFmt w:val="bullet"/>
+      <w:lvlText w:val=""/>
+      <w:lvlJc w:val="left"/>
+      <w:pPr>
+        <w:ind w:left="800" w:hanging="400"/>
+      </w:pPr>
+      <w:rPr>
+        <w:rFonts w:ascii="Wingdings" w:hAnsi="Wingdings" w:hint="default"/>
+      </w:rPr>
+    </w:lvl>
+    <w:lvl w:ilvl="1" w:tplc="04090003" w:tentative="1">
+      <w:start w:val="1"/>
+      <w:numFmt w:val="bullet"/>
+      <w:lvlText w:val=""/>
+      <w:lvlJc w:val="left"/>
+      <w:pPr>
+        <w:ind w:left="1200" w:hanging="400"/>
+      </w:pPr>
+      <w:rPr>
+        <w:rFonts w:ascii="Wingdings" w:hAnsi="Wingdings" w:hint="default"/>
+      </w:rPr>
+    </w:lvl>
+    <w:lvl w:ilvl="2" w:tplc="04090005" w:tentative="1">
+      <w:start w:val="1"/>
+      <w:numFmt w:val="bullet"/>
+      <w:lvlText w:val=""/>
+      <w:lvlJc w:val="left"/>
+      <w:pPr>
+        <w:ind w:left="1600" w:hanging="400"/>
+      </w:pPr>
+      <w:rPr>
+        <w:rFonts w:ascii="Wingdings" w:hAnsi="Wingdings" w:hint="default"/>
+      </w:rPr>
+    </w:lvl>
+    <w:lvl w:ilvl="3" w:tplc="04090001" w:tentative="1">
+      <w:start w:val="1"/>
+      <w:numFmt w:val="bullet"/>
+      <w:lvlText w:val=""/>
+      <w:lvlJc w:val="left"/>
+      <w:pPr>
+        <w:ind w:left="2000" w:hanging="400"/>
+      </w:pPr>
+      <w:rPr>
+        <w:rFonts w:ascii="Wingdings" w:hAnsi="Wingdings" w:hint="default"/>
+      </w:rPr>
+    </w:lvl>
+    <w:lvl w:ilvl="4" w:tplc="04090003" w:tentative="1">
+      <w:start w:val="1"/>
+      <w:numFmt w:val="bullet"/>
+      <w:lvlText w:val=""/>
+      <w:lvlJc w:val="left"/>
+      <w:pPr>
+        <w:ind w:left="2400" w:hanging="400"/>
+      </w:pPr>
+      <w:rPr>
+        <w:rFonts w:ascii="Wingdings" w:hAnsi="Wingdings" w:hint="default"/>
+      </w:rPr>
+    </w:lvl>
+    <w:lvl w:ilvl="5" w:tplc="04090005" w:tentative="1">
+      <w:start w:val="1"/>
+      <w:numFmt w:val="bullet"/>
+      <w:lvlText w:val=""/>
+      <w:lvlJc w:val="left"/>
+      <w:pPr>
+        <w:ind w:left="2800" w:hanging="400"/>
+      </w:pPr>
+      <w:rPr>
+        <w:rFonts w:ascii="Wingdings" w:hAnsi="Wingdings" w:hint="default"/>
+      </w:rPr>
+    </w:lvl>
+    <w:lvl w:ilvl="6" w:tplc="04090001" w:tentative="1">
+      <w:start w:val="1"/>
+      <w:numFmt w:val="bullet"/>
+      <w:lvlText w:val=""/>
+      <w:lvlJc w:val="left"/>
+      <w:pPr>
+        <w:ind w:left="3200" w:hanging="400"/>
+      </w:pPr>
+      <w:rPr>
+        <w:rFonts w:ascii="Wingdings" w:hAnsi="Wingdings" w:hint="default"/>
+      </w:rPr>
+    </w:lvl>
+    <w:lvl w:ilvl="7" w:tplc="04090003" w:tentative="1">
+      <w:start w:val="1"/>
+      <w:numFmt w:val="bullet"/>
+      <w:lvlText w:val=""/>
+      <w:lvlJc w:val="left"/>
+      <w:pPr>
+        <w:ind w:left="3600" w:hanging="400"/>
+      </w:pPr>
+      <w:rPr>
+        <w:rFonts w:ascii="Wingdings" w:hAnsi="Wingdings" w:hint="default"/>
+      </w:rPr>
+    </w:lvl>
+    <w:lvl w:ilvl="8" w:tplc="04090005" w:tentative="1">
+      <w:start w:val="1"/>
+      <w:numFmt w:val="bullet"/>
+      <w:lvlText w:val=""/>
+      <w:lvlJc w:val="left"/>
+      <w:pPr>
+        <w:ind w:left="4000" w:hanging="400"/>
+      </w:pPr>
+      <w:rPr>
+        <w:rFonts w:ascii="Wingdings" w:hAnsi="Wingdings" w:hint="default"/>
+      </w:rPr>
+    </w:lvl>
+  </w:abstractNum>
+  <w:abstractNum w:abstractNumId="1" w15:restartNumberingAfterBreak="0">
     <w:nsid w:val="11C72A0E"/>
     <w:multiLevelType w:val="hybridMultilevel"/>
     <w:tmpl w:val="4D0A07AA"/>
@@ -1988,7 +4796,7 @@
       </w:rPr>
     </w:lvl>
   </w:abstractNum>
-  <w:abstractNum w:abstractNumId="1" w15:restartNumberingAfterBreak="0">
+  <w:abstractNum w:abstractNumId="2" w15:restartNumberingAfterBreak="0">
     <w:nsid w:val="3E783FEB"/>
     <w:multiLevelType w:val="hybridMultilevel"/>
     <w:tmpl w:val="7524740A"/>
@@ -2102,9 +4910,12 @@
     </w:lvl>
   </w:abstractNum>
   <w:num w:numId="1" w16cid:durableId="142235470">
+    <w:abstractNumId w:val="2"/>
+  </w:num>
+  <w:num w:numId="2" w16cid:durableId="1334844937">
     <w:abstractNumId w:val="1"/>
   </w:num>
-  <w:num w:numId="2" w16cid:durableId="1334844937">
+  <w:num w:numId="3" w16cid:durableId="1331521729">
     <w:abstractNumId w:val="0"/>
   </w:num>
 </w:numbering>
@@ -2534,6 +5345,24 @@
       <w:szCs w:val="28"/>
     </w:rPr>
   </w:style>
+  <w:style w:type="paragraph" w:styleId="2">
+    <w:name w:val="heading 2"/>
+    <w:basedOn w:val="a"/>
+    <w:next w:val="a"/>
+    <w:link w:val="2Char"/>
+    <w:uiPriority w:val="9"/>
+    <w:semiHidden/>
+    <w:unhideWhenUsed/>
+    <w:qFormat/>
+    <w:rsid w:val="0003731C"/>
+    <w:pPr>
+      <w:keepNext/>
+      <w:outlineLvl w:val="1"/>
+    </w:pPr>
+    <w:rPr>
+      <w:rFonts w:asciiTheme="majorHAnsi" w:eastAsiaTheme="majorEastAsia" w:hAnsiTheme="majorHAnsi" w:cstheme="majorBidi"/>
+    </w:rPr>
+  </w:style>
   <w:style w:type="character" w:default="1" w:styleId="a0">
     <w:name w:val="Default Paragraph Font"/>
     <w:uiPriority w:val="1"/>
@@ -2664,6 +5493,40 @@
     <w:pPr>
       <w:ind w:leftChars="400" w:left="800"/>
     </w:pPr>
+  </w:style>
+  <w:style w:type="character" w:customStyle="1" w:styleId="2Char">
+    <w:name w:val="제목 2 Char"/>
+    <w:basedOn w:val="a0"/>
+    <w:link w:val="2"/>
+    <w:uiPriority w:val="9"/>
+    <w:semiHidden/>
+    <w:rsid w:val="0003731C"/>
+    <w:rPr>
+      <w:rFonts w:asciiTheme="majorHAnsi" w:eastAsiaTheme="majorEastAsia" w:hAnsiTheme="majorHAnsi" w:cstheme="majorBidi"/>
+    </w:rPr>
+  </w:style>
+  <w:style w:type="character" w:styleId="a7">
+    <w:name w:val="Hyperlink"/>
+    <w:basedOn w:val="a0"/>
+    <w:uiPriority w:val="99"/>
+    <w:unhideWhenUsed/>
+    <w:rsid w:val="0003731C"/>
+    <w:rPr>
+      <w:color w:val="0563C1" w:themeColor="hyperlink"/>
+      <w:u w:val="single"/>
+    </w:rPr>
+  </w:style>
+  <w:style w:type="character" w:styleId="a8">
+    <w:name w:val="Unresolved Mention"/>
+    <w:basedOn w:val="a0"/>
+    <w:uiPriority w:val="99"/>
+    <w:semiHidden/>
+    <w:unhideWhenUsed/>
+    <w:rsid w:val="0003731C"/>
+    <w:rPr>
+      <w:color w:val="605E5C"/>
+      <w:shd w:val="clear" w:color="auto" w:fill="E1DFDD"/>
+    </w:rPr>
   </w:style>
 </w:styles>
 </file>

</xml_diff>